<commit_message>
fått inn en del mer info i css
prøver og pusse opp i mobile og få ting i media Q til og legge seg der de skal men ting funker ikke sånn det skal
</commit_message>
<xml_diff>
--- a/PDF/eksamensdokument.docx
+++ b/PDF/eksamensdokument.docx
@@ -20,11 +20,19 @@
       </w:r>
       <w:proofErr w:type="spellEnd"/>
       <w:r>
-        <w:t xml:space="preserve"> og ha kilder og mine meninger og mitt karakter snitt</w:t>
+        <w:t xml:space="preserve"> og ha kilder og mine meninger og </w:t>
+      </w:r>
+      <w:proofErr w:type="gramStart"/>
+      <w:r>
+        <w:t>mitt karakter</w:t>
+      </w:r>
+      <w:proofErr w:type="gramEnd"/>
+      <w:r>
+        <w:t xml:space="preserve"> snitt</w:t>
       </w:r>
     </w:p>
     <w:p>
-      <w:hyperlink r:id="rId4" w:history="1">
+      <w:hyperlink r:id="rId5" w:history="1">
         <w:r>
           <w:rPr>
             <w:rStyle w:val="Hyperkobling"/>
@@ -34,7 +42,7 @@
       </w:hyperlink>
     </w:p>
     <w:p>
-      <w:hyperlink r:id="rId5" w:history="1">
+      <w:hyperlink r:id="rId6" w:history="1">
         <w:r>
           <w:rPr>
             <w:rStyle w:val="Hyperkobling"/>
@@ -44,7 +52,7 @@
       </w:hyperlink>
     </w:p>
     <w:p>
-      <w:hyperlink r:id="rId6" w:history="1">
+      <w:hyperlink r:id="rId7" w:history="1">
         <w:r>
           <w:rPr>
             <w:rStyle w:val="Hyperkobling"/>
@@ -58,6 +66,106 @@
         <w:t xml:space="preserve">Boka Webutvikling </w:t>
       </w:r>
     </w:p>
+    <w:sdt>
+      <w:sdtPr>
+        <w:id w:val="-147604022"/>
+        <w:docPartObj>
+          <w:docPartGallery w:val="Bibliographies"/>
+          <w:docPartUnique/>
+        </w:docPartObj>
+      </w:sdtPr>
+      <w:sdtEndPr>
+        <w:rPr>
+          <w:rFonts w:asciiTheme="minorHAnsi" w:eastAsiaTheme="minorHAnsi" w:hAnsiTheme="minorHAnsi" w:cstheme="minorBidi"/>
+          <w:color w:val="auto"/>
+          <w:kern w:val="2"/>
+          <w:sz w:val="22"/>
+          <w:szCs w:val="22"/>
+          <w:lang w:eastAsia="en-US"/>
+          <w14:ligatures w14:val="standardContextual"/>
+        </w:rPr>
+      </w:sdtEndPr>
+      <w:sdtContent>
+        <w:p>
+          <w:pPr>
+            <w:pStyle w:val="Overskrift1"/>
+          </w:pPr>
+          <w:r>
+            <w:t>Referanser</w:t>
+          </w:r>
+        </w:p>
+        <w:sdt>
+          <w:sdtPr>
+            <w:id w:val="-573587230"/>
+            <w:bibliography/>
+          </w:sdtPr>
+          <w:sdtContent>
+            <w:p>
+              <w:r>
+                <w:fldChar w:fldCharType="begin"/>
+              </w:r>
+              <w:r>
+                <w:instrText>BIBLIOGRAPHY</w:instrText>
+              </w:r>
+              <w:r>
+                <w:fldChar w:fldCharType="separate"/>
+              </w:r>
+              <w:r>
+                <w:rPr>
+                  <w:b/>
+                  <w:bCs/>
+                  <w:noProof/>
+                </w:rPr>
+                <w:t>Det finnes ingen kilder i gjeldende dokument.</w:t>
+              </w:r>
+              <w:r>
+                <w:rPr>
+                  <w:b/>
+                  <w:bCs/>
+                </w:rPr>
+                <w:fldChar w:fldCharType="end"/>
+              </w:r>
+            </w:p>
+          </w:sdtContent>
+        </w:sdt>
+      </w:sdtContent>
+    </w:sdt>
+    <w:p>
+      <w:hyperlink r:id="rId8" w:history="1">
+        <w:r>
+          <w:rPr>
+            <w:rStyle w:val="Hyperkobling"/>
+          </w:rPr>
+          <w:t>https://coder-coder.com/background-image-opacity/</w:t>
+        </w:r>
+      </w:hyperlink>
+    </w:p>
+    <w:p>
+      <w:hyperlink r:id="rId9" w:history="1">
+        <w:r>
+          <w:rPr>
+            <w:rStyle w:val="Hyperkobling"/>
+          </w:rPr>
+          <w:t>https://www.w3schools.com/</w:t>
+        </w:r>
+      </w:hyperlink>
+    </w:p>
+    <w:p>
+      <w:hyperlink r:id="rId10" w:history="1">
+        <w:r>
+          <w:rPr>
+            <w:rStyle w:val="Hyperkobling"/>
+          </w:rPr>
+          <w:t>https://lms.webtricks.blog/kurs/webutvikling</w:t>
+        </w:r>
+      </w:hyperlink>
+    </w:p>
+    <w:p>
+      <w:r>
+        <w:t xml:space="preserve">Boka Webutvikling </w:t>
+      </w:r>
+    </w:p>
+    <w:p/>
     <w:sectPr>
       <w:pgSz w:w="11906" w:h="16838"/>
       <w:pgMar w:top="1417" w:right="1417" w:bottom="1417" w:left="1417" w:header="708" w:footer="708" w:gutter="0"/>
@@ -469,6 +577,30 @@
     <w:name w:val="Normal"/>
     <w:qFormat/>
   </w:style>
+  <w:style w:type="paragraph" w:styleId="Overskrift1">
+    <w:name w:val="heading 1"/>
+    <w:basedOn w:val="Normal"/>
+    <w:next w:val="Normal"/>
+    <w:link w:val="Overskrift1Tegn"/>
+    <w:uiPriority w:val="9"/>
+    <w:qFormat/>
+    <w:rsid w:val="00C97C32"/>
+    <w:pPr>
+      <w:keepNext/>
+      <w:keepLines/>
+      <w:spacing w:before="240" w:after="0"/>
+      <w:outlineLvl w:val="0"/>
+    </w:pPr>
+    <w:rPr>
+      <w:rFonts w:asciiTheme="majorHAnsi" w:eastAsiaTheme="majorEastAsia" w:hAnsiTheme="majorHAnsi" w:cstheme="majorBidi"/>
+      <w:color w:val="2F5496" w:themeColor="accent1" w:themeShade="BF"/>
+      <w:kern w:val="0"/>
+      <w:sz w:val="32"/>
+      <w:szCs w:val="32"/>
+      <w:lang w:eastAsia="nb-NO"/>
+      <w14:ligatures w14:val="none"/>
+    </w:rPr>
+  </w:style>
   <w:style w:type="character" w:default="1" w:styleId="Standardskriftforavsnitt">
     <w:name w:val="Default Paragraph Font"/>
     <w:uiPriority w:val="1"/>
@@ -517,6 +649,22 @@
     <w:rPr>
       <w:color w:val="605E5C"/>
       <w:shd w:val="clear" w:color="auto" w:fill="E1DFDD"/>
+    </w:rPr>
+  </w:style>
+  <w:style w:type="character" w:customStyle="1" w:styleId="Overskrift1Tegn">
+    <w:name w:val="Overskrift 1 Tegn"/>
+    <w:basedOn w:val="Standardskriftforavsnitt"/>
+    <w:link w:val="Overskrift1"/>
+    <w:uiPriority w:val="9"/>
+    <w:rsid w:val="00C97C32"/>
+    <w:rPr>
+      <w:rFonts w:asciiTheme="majorHAnsi" w:eastAsiaTheme="majorEastAsia" w:hAnsiTheme="majorHAnsi" w:cstheme="majorBidi"/>
+      <w:color w:val="2F5496" w:themeColor="accent1" w:themeShade="BF"/>
+      <w:kern w:val="0"/>
+      <w:sz w:val="32"/>
+      <w:szCs w:val="32"/>
+      <w:lang w:eastAsia="nb-NO"/>
+      <w14:ligatures w14:val="none"/>
     </w:rPr>
   </w:style>
 </w:styles>
@@ -815,4 +963,16 @@
     </a:ext>
   </a:extLst>
 </a:theme>
+</file>
+
+<file path=customXml/item1.xml><?xml version="1.0" encoding="utf-8"?>
+<b:Sources xmlns:b="http://schemas.openxmlformats.org/officeDocument/2006/bibliography" xmlns="http://schemas.openxmlformats.org/officeDocument/2006/bibliography" SelectedStyle="\APASixthEditionOfficeOnline.xsl" StyleName="APA" Version="6"/>
+</file>
+
+<file path=customXml/itemProps1.xml><?xml version="1.0" encoding="utf-8"?>
+<ds:datastoreItem xmlns:ds="http://schemas.openxmlformats.org/officeDocument/2006/customXml" ds:itemID="{448C14AB-C328-4DDC-B155-2724FF2FF735}">
+  <ds:schemaRefs>
+    <ds:schemaRef ds:uri="http://schemas.openxmlformats.org/officeDocument/2006/bibliography"/>
+  </ds:schemaRefs>
+</ds:datastoreItem>
 </file>
</xml_diff>

<commit_message>
lagt inn mer info i dokumentet
fått lagt inn mer skriftlig info i det skriftlige dokumentet
</commit_message>
<xml_diff>
--- a/PDF/eksamensdokument.docx
+++ b/PDF/eksamensdokument.docx
@@ -4,6 +4,13 @@
   <w:body>
     <w:p>
       <w:r>
+        <w:rPr>
+          <w:sz w:val="24"/>
+          <w:szCs w:val="24"/>
+        </w:rPr>
+        <w:t>(</w:t>
+      </w:r>
+      <w:r>
         <w:t xml:space="preserve">Eksamens </w:t>
       </w:r>
       <w:proofErr w:type="spellStart"/>
@@ -30,51 +37,668 @@
       <w:r>
         <w:t xml:space="preserve"> snitt</w:t>
       </w:r>
-    </w:p>
-    <w:p>
-      <w:hyperlink r:id="rId5" w:history="1">
-        <w:r>
-          <w:rPr>
-            <w:rStyle w:val="Hyperkobling"/>
-          </w:rPr>
-          <w:t>https://coder-coder.com/background-image-opacity/</w:t>
-        </w:r>
-      </w:hyperlink>
-    </w:p>
-    <w:p>
-      <w:hyperlink r:id="rId6" w:history="1">
-        <w:r>
-          <w:rPr>
-            <w:rStyle w:val="Hyperkobling"/>
-          </w:rPr>
-          <w:t>https://www.w3schools.com/</w:t>
-        </w:r>
-      </w:hyperlink>
-    </w:p>
-    <w:p>
-      <w:hyperlink r:id="rId7" w:history="1">
-        <w:r>
-          <w:rPr>
-            <w:rStyle w:val="Hyperkobling"/>
-          </w:rPr>
-          <w:t>https://lms.webtricks.blog/kurs/webutvikling</w:t>
-        </w:r>
-      </w:hyperlink>
-    </w:p>
-    <w:p>
-      <w:r>
-        <w:t xml:space="preserve">Boka Webutvikling </w:t>
+      <w:r>
+        <w:t>)</w:t>
+      </w:r>
+    </w:p>
+    <w:p>
+      <w:r>
+        <w:t>Eksamens dokument</w:t>
+      </w:r>
+    </w:p>
+    <w:p>
+      <w:r>
+        <w:t>Punkter i dette dokumentet:</w:t>
+      </w:r>
+    </w:p>
+    <w:p>
+      <w:pPr>
+        <w:pStyle w:val="Listeavsnitt"/>
+        <w:numPr>
+          <w:ilvl w:val="0"/>
+          <w:numId w:val="1"/>
+        </w:numPr>
+      </w:pPr>
+      <w:r>
+        <w:t>Mitt ambisjonsnivå/ vanskelighetsgrad</w:t>
+      </w:r>
+    </w:p>
+    <w:p>
+      <w:pPr>
+        <w:pStyle w:val="Listeavsnitt"/>
+        <w:numPr>
+          <w:ilvl w:val="0"/>
+          <w:numId w:val="1"/>
+        </w:numPr>
+      </w:pPr>
+      <w:r>
+        <w:t>Mine redegjørelser/ forutsetninger om oppgaveteksten</w:t>
+      </w:r>
+    </w:p>
+    <w:p>
+      <w:pPr>
+        <w:pStyle w:val="Listeavsnitt"/>
+        <w:numPr>
+          <w:ilvl w:val="0"/>
+          <w:numId w:val="1"/>
+        </w:numPr>
+      </w:pPr>
+      <w:r>
+        <w:t>Mine utfordringer og løsninger med oppgave teksten</w:t>
+      </w:r>
+    </w:p>
+    <w:p>
+      <w:pPr>
+        <w:pStyle w:val="Listeavsnitt"/>
+        <w:numPr>
+          <w:ilvl w:val="0"/>
+          <w:numId w:val="1"/>
+        </w:numPr>
+      </w:pPr>
+      <w:r>
+        <w:t>Kode jeg har brukt som ikke har blitt vist i kurset</w:t>
+      </w:r>
+    </w:p>
+    <w:p>
+      <w:pPr>
+        <w:pStyle w:val="Listeavsnitt"/>
+        <w:numPr>
+          <w:ilvl w:val="0"/>
+          <w:numId w:val="1"/>
+        </w:numPr>
+      </w:pPr>
+      <w:r>
+        <w:t>Kilder til dokumentasjon jeg har brukt</w:t>
+      </w:r>
+    </w:p>
+    <w:p>
+      <w:pPr>
+        <w:pStyle w:val="Listeavsnitt"/>
+      </w:pPr>
+    </w:p>
+    <w:p>
+      <w:pPr>
+        <w:pStyle w:val="Listeavsnitt"/>
+        <w:rPr>
+          <w:b/>
+          <w:bCs/>
+        </w:rPr>
+      </w:pPr>
+      <w:r>
+        <w:rPr>
+          <w:b/>
+          <w:bCs/>
+        </w:rPr>
+        <w:t xml:space="preserve">(overskrift)Ambisjonsnivået/ </w:t>
+      </w:r>
+      <w:proofErr w:type="spellStart"/>
+      <w:r>
+        <w:rPr>
+          <w:b/>
+          <w:bCs/>
+        </w:rPr>
+        <w:t>vansklighets</w:t>
+      </w:r>
+      <w:proofErr w:type="spellEnd"/>
+      <w:r>
+        <w:rPr>
+          <w:b/>
+          <w:bCs/>
+        </w:rPr>
+        <w:t xml:space="preserve"> nivået jeg gikk for</w:t>
+      </w:r>
+    </w:p>
+    <w:p>
+      <w:pPr>
+        <w:pStyle w:val="Listeavsnitt"/>
+      </w:pPr>
+    </w:p>
+    <w:p>
+      <w:pPr>
+        <w:pStyle w:val="Listeavsnitt"/>
+      </w:pPr>
+      <w:r>
+        <w:t xml:space="preserve">Jeg </w:t>
+      </w:r>
+      <w:proofErr w:type="spellStart"/>
+      <w:r>
+        <w:t>aimet</w:t>
+      </w:r>
+      <w:proofErr w:type="spellEnd"/>
+      <w:r>
+        <w:t xml:space="preserve"> </w:t>
+      </w:r>
+      <w:proofErr w:type="gramStart"/>
+      <w:r>
+        <w:t>fro  en</w:t>
+      </w:r>
+      <w:proofErr w:type="gramEnd"/>
+      <w:r>
+        <w:t xml:space="preserve"> firer</w:t>
+      </w:r>
+      <w:r>
+        <w:t>/4</w:t>
+      </w:r>
+      <w:r>
+        <w:t xml:space="preserve"> fra starten av og</w:t>
+      </w:r>
+      <w:r>
+        <w:t xml:space="preserve"> jeg har en arbeidsmetode som går ut på at jeg </w:t>
+      </w:r>
+      <w:proofErr w:type="spellStart"/>
+      <w:r>
+        <w:t>aimer</w:t>
+      </w:r>
+      <w:proofErr w:type="spellEnd"/>
+      <w:r>
+        <w:t xml:space="preserve"> et hakk høyere en det jeg har lyst på fordi jeg mener at da er det større sjans for og få den </w:t>
+      </w:r>
+      <w:proofErr w:type="spellStart"/>
+      <w:r>
+        <w:t>karakterren</w:t>
+      </w:r>
+      <w:proofErr w:type="spellEnd"/>
+      <w:r>
+        <w:t xml:space="preserve"> du </w:t>
+      </w:r>
+      <w:proofErr w:type="spellStart"/>
+      <w:r>
+        <w:t>ahr</w:t>
+      </w:r>
+      <w:proofErr w:type="spellEnd"/>
+      <w:r>
+        <w:t xml:space="preserve"> lyst på og at vis jeg ikke treffer målet så treffer du det under og siden du da har </w:t>
+      </w:r>
+      <w:proofErr w:type="spellStart"/>
+      <w:r>
+        <w:t>aiment</w:t>
+      </w:r>
+      <w:proofErr w:type="spellEnd"/>
+      <w:r>
+        <w:t xml:space="preserve"> høyere en det du ville ha så </w:t>
+      </w:r>
+      <w:proofErr w:type="spellStart"/>
+      <w:r>
+        <w:t>forhåptenlig</w:t>
+      </w:r>
+      <w:proofErr w:type="spellEnd"/>
+      <w:r>
+        <w:t xml:space="preserve"> vis så treffer du ditt </w:t>
+      </w:r>
+      <w:r>
+        <w:t xml:space="preserve">mål. Jeg valgte det sånn for </w:t>
+      </w:r>
+      <w:proofErr w:type="gramStart"/>
+      <w:r>
+        <w:t>og sørge</w:t>
+      </w:r>
+      <w:proofErr w:type="gramEnd"/>
+      <w:r>
+        <w:t xml:space="preserve"> for at jeg </w:t>
+      </w:r>
+      <w:proofErr w:type="spellStart"/>
+      <w:r>
+        <w:t>forhåpetlig</w:t>
+      </w:r>
+      <w:proofErr w:type="spellEnd"/>
+      <w:r>
+        <w:t xml:space="preserve"> vis treffer høyt nok på målene for å få en karakteren jeg håper på. Men jeg </w:t>
+      </w:r>
+      <w:proofErr w:type="spellStart"/>
+      <w:r>
+        <w:t>aimet</w:t>
+      </w:r>
+      <w:proofErr w:type="spellEnd"/>
+      <w:r>
+        <w:t xml:space="preserve"> ikke for femmer emn </w:t>
+      </w:r>
+      <w:proofErr w:type="gramStart"/>
+      <w:r>
+        <w:t>fire</w:t>
+      </w:r>
+      <w:proofErr w:type="gramEnd"/>
+      <w:r>
+        <w:t xml:space="preserve"> men satt meg over for å sørge for at jeg ville være innen for og leste nøye på c kravet og jeg brukte både skisser som en base også videre bygget med bruk av </w:t>
+      </w:r>
+      <w:proofErr w:type="spellStart"/>
+      <w:r>
+        <w:t>vidoen</w:t>
+      </w:r>
+      <w:proofErr w:type="spellEnd"/>
+      <w:r>
+        <w:t xml:space="preserve"> og info om hva som skulle være på nettsidene i teksten på canvas.</w:t>
+      </w:r>
+    </w:p>
+    <w:p>
+      <w:pPr>
+        <w:pStyle w:val="Listeavsnitt"/>
+      </w:pPr>
+    </w:p>
+    <w:p>
+      <w:pPr>
+        <w:pStyle w:val="Listeavsnitt"/>
+        <w:rPr>
+          <w:b/>
+          <w:bCs/>
+        </w:rPr>
+      </w:pPr>
+      <w:r>
+        <w:rPr>
+          <w:b/>
+          <w:bCs/>
+        </w:rPr>
+        <w:t xml:space="preserve">(overskrift)Redegjørelser/ forutsetninger med oppgaveteksten </w:t>
+      </w:r>
+    </w:p>
+    <w:p>
+      <w:pPr>
+        <w:pStyle w:val="Listeavsnitt"/>
+      </w:pPr>
+    </w:p>
+    <w:p>
+      <w:pPr>
+        <w:pStyle w:val="Listeavsnitt"/>
+      </w:pPr>
+      <w:r>
+        <w:t xml:space="preserve">Jeg syntes at </w:t>
+      </w:r>
+      <w:proofErr w:type="spellStart"/>
+      <w:r>
+        <w:t>oppgaveteskten</w:t>
+      </w:r>
+      <w:proofErr w:type="spellEnd"/>
+      <w:r>
+        <w:t xml:space="preserve"> var ganske </w:t>
+      </w:r>
+      <w:proofErr w:type="spellStart"/>
+      <w:r>
+        <w:t>forrvirende</w:t>
+      </w:r>
+      <w:proofErr w:type="spellEnd"/>
+      <w:r>
+        <w:t xml:space="preserve"> og vanskelig og forstå oppsette av </w:t>
+      </w:r>
+      <w:proofErr w:type="spellStart"/>
+      <w:r>
+        <w:t>oppagevn</w:t>
+      </w:r>
+      <w:proofErr w:type="spellEnd"/>
+      <w:r>
+        <w:t xml:space="preserve"> </w:t>
+      </w:r>
+      <w:proofErr w:type="gramStart"/>
+      <w:r>
+        <w:t>i blant</w:t>
+      </w:r>
+      <w:proofErr w:type="gramEnd"/>
+      <w:r>
+        <w:t xml:space="preserve"> og i blant føltes det som </w:t>
+      </w:r>
+      <w:proofErr w:type="spellStart"/>
+      <w:r>
+        <w:t>teskten</w:t>
+      </w:r>
+      <w:proofErr w:type="spellEnd"/>
+      <w:r>
+        <w:t xml:space="preserve"> motsier seg selv på visse områder fordi på et parti kunne det stå en ting men på et annet nivå så kunne det stå noe helt annet.</w:t>
+      </w:r>
+      <w:r>
+        <w:t xml:space="preserve"> Det som gjorde meg veldig </w:t>
+      </w:r>
+      <w:proofErr w:type="spellStart"/>
+      <w:r>
+        <w:t>forrvirret</w:t>
+      </w:r>
+      <w:proofErr w:type="spellEnd"/>
+      <w:r>
+        <w:t xml:space="preserve"> og var den delen om portofolio fordi det sto portofolio også endret det seg til produkter også inni skisser og </w:t>
+      </w:r>
+      <w:proofErr w:type="spellStart"/>
+      <w:r>
+        <w:t>vido</w:t>
+      </w:r>
+      <w:proofErr w:type="spellEnd"/>
+      <w:r>
+        <w:t xml:space="preserve"> så sto det portofolio. Så sånn jeg </w:t>
+      </w:r>
+      <w:proofErr w:type="spellStart"/>
+      <w:r>
+        <w:t>frosto</w:t>
+      </w:r>
+      <w:proofErr w:type="spellEnd"/>
+      <w:r>
+        <w:t xml:space="preserve"> så var portofolio den riktig ordet og bruke.</w:t>
+      </w:r>
+    </w:p>
+    <w:p>
+      <w:pPr>
+        <w:pStyle w:val="Listeavsnitt"/>
+      </w:pPr>
+    </w:p>
+    <w:p>
+      <w:pPr>
+        <w:pStyle w:val="Listeavsnitt"/>
+        <w:rPr>
+          <w:b/>
+          <w:bCs/>
+        </w:rPr>
+      </w:pPr>
+      <w:r>
+        <w:rPr>
+          <w:b/>
+          <w:bCs/>
+        </w:rPr>
+        <w:t xml:space="preserve">(overskrift) </w:t>
+      </w:r>
+      <w:r>
+        <w:rPr>
+          <w:b/>
+          <w:bCs/>
+        </w:rPr>
+        <w:t>Mine utfordringer og løsninger med oppgave teksten</w:t>
+      </w:r>
+    </w:p>
+    <w:p>
+      <w:pPr>
+        <w:pStyle w:val="Listeavsnitt"/>
+      </w:pPr>
+    </w:p>
+    <w:p>
+      <w:pPr>
+        <w:pStyle w:val="Listeavsnitt"/>
+      </w:pPr>
+      <w:r>
+        <w:t xml:space="preserve">Jeg hadde en del utfordringer men fikk løst alle og den ene </w:t>
+      </w:r>
+      <w:proofErr w:type="spellStart"/>
+      <w:r>
+        <w:t>utfrodirngen</w:t>
+      </w:r>
+      <w:proofErr w:type="spellEnd"/>
+      <w:r>
+        <w:t xml:space="preserve"> var en </w:t>
+      </w:r>
+      <w:proofErr w:type="spellStart"/>
+      <w:r>
+        <w:t>errro</w:t>
+      </w:r>
+      <w:proofErr w:type="spellEnd"/>
+      <w:r>
+        <w:t xml:space="preserve"> i html </w:t>
+      </w:r>
+      <w:proofErr w:type="spellStart"/>
+      <w:r>
+        <w:t>validator</w:t>
+      </w:r>
+      <w:proofErr w:type="spellEnd"/>
+      <w:r>
+        <w:t xml:space="preserve"> fordi jeg brukte span i index.html rundt </w:t>
+      </w:r>
+      <w:proofErr w:type="spellStart"/>
+      <w:r>
+        <w:t>compeling</w:t>
+      </w:r>
+      <w:proofErr w:type="spellEnd"/>
+      <w:r>
+        <w:t xml:space="preserve"> </w:t>
+      </w:r>
+      <w:proofErr w:type="spellStart"/>
+      <w:r>
+        <w:t>headline</w:t>
+      </w:r>
+      <w:proofErr w:type="spellEnd"/>
+      <w:r>
+        <w:t xml:space="preserve"> og det kom opp som feil og når jeg byttet til div så fikk jeg ikke </w:t>
+      </w:r>
+      <w:proofErr w:type="gramStart"/>
+      <w:r>
+        <w:t xml:space="preserve">den  </w:t>
+      </w:r>
+      <w:proofErr w:type="spellStart"/>
+      <w:r>
+        <w:t>errors</w:t>
+      </w:r>
+      <w:proofErr w:type="spellEnd"/>
+      <w:proofErr w:type="gramEnd"/>
+      <w:r>
+        <w:t xml:space="preserve"> lengere så da brukte jeg div for å slippe </w:t>
+      </w:r>
+      <w:proofErr w:type="spellStart"/>
+      <w:r>
+        <w:t>erros</w:t>
+      </w:r>
+      <w:proofErr w:type="spellEnd"/>
+      <w:r>
+        <w:t xml:space="preserve"> så føler det var en riktig løsning av </w:t>
+      </w:r>
+      <w:proofErr w:type="spellStart"/>
+      <w:r>
+        <w:t>problmet</w:t>
+      </w:r>
+      <w:proofErr w:type="spellEnd"/>
+      <w:r>
+        <w:t xml:space="preserve">. Jeg hadde en del problemer i portofolio siden med bildene i den med </w:t>
+      </w:r>
+      <w:proofErr w:type="gramStart"/>
+      <w:r>
+        <w:t>ta</w:t>
+      </w:r>
+      <w:proofErr w:type="gramEnd"/>
+      <w:r>
+        <w:t xml:space="preserve"> de ikke la seg </w:t>
+      </w:r>
+      <w:proofErr w:type="spellStart"/>
+      <w:r>
+        <w:t>sån</w:t>
+      </w:r>
+      <w:proofErr w:type="spellEnd"/>
+      <w:r>
+        <w:t xml:space="preserve"> det skulle i desktop og mobil men til slutt fikk jeg de til og funke men jeg skal innrømme at jeg ikke fikk de 100%</w:t>
+      </w:r>
+      <w:r>
+        <w:t xml:space="preserve"> </w:t>
+      </w:r>
+      <w:r>
+        <w:t xml:space="preserve">like men føler det likt nok til og være bra. I forhold til mitt </w:t>
+      </w:r>
+      <w:proofErr w:type="spellStart"/>
+      <w:r>
+        <w:t>kompetasne</w:t>
+      </w:r>
+      <w:proofErr w:type="spellEnd"/>
+      <w:r>
+        <w:t xml:space="preserve"> nivå så føler jeg at jeg klarte og få til oppgaven ganske bra og løsne mine problemer og feil jeg fikk </w:t>
+      </w:r>
+      <w:proofErr w:type="spellStart"/>
+      <w:proofErr w:type="gramStart"/>
+      <w:r>
+        <w:t>under veis</w:t>
+      </w:r>
+      <w:proofErr w:type="spellEnd"/>
+      <w:proofErr w:type="gramEnd"/>
+      <w:r>
+        <w:t>.</w:t>
+      </w:r>
+      <w:r>
+        <w:t xml:space="preserve"> Jeg har </w:t>
+      </w:r>
+      <w:proofErr w:type="spellStart"/>
+      <w:r>
+        <w:t>warnings</w:t>
+      </w:r>
+      <w:proofErr w:type="spellEnd"/>
+      <w:r>
+        <w:t xml:space="preserve"> på </w:t>
+      </w:r>
+      <w:proofErr w:type="gramStart"/>
+      <w:r>
+        <w:t>min siden</w:t>
+      </w:r>
+      <w:proofErr w:type="gramEnd"/>
+      <w:r>
+        <w:t xml:space="preserve"> men mener det skal være greit siden </w:t>
+      </w:r>
+      <w:proofErr w:type="spellStart"/>
+      <w:r>
+        <w:t>warnings</w:t>
+      </w:r>
+      <w:proofErr w:type="spellEnd"/>
+      <w:r>
+        <w:t xml:space="preserve"> ikke </w:t>
+      </w:r>
+      <w:proofErr w:type="spellStart"/>
+      <w:r>
+        <w:t>ahr</w:t>
+      </w:r>
+      <w:proofErr w:type="spellEnd"/>
+      <w:r>
+        <w:t xml:space="preserve"> vært et problem eller feil i forrige innleveringer. Jeg </w:t>
+      </w:r>
+      <w:proofErr w:type="spellStart"/>
+      <w:r>
+        <w:t>ahr</w:t>
+      </w:r>
+      <w:proofErr w:type="spellEnd"/>
+      <w:r>
+        <w:t xml:space="preserve"> fikset at det ikke er noe </w:t>
+      </w:r>
+      <w:proofErr w:type="spellStart"/>
+      <w:r>
+        <w:t>erros</w:t>
+      </w:r>
+      <w:proofErr w:type="spellEnd"/>
+      <w:r>
+        <w:t xml:space="preserve"> men tenker </w:t>
+      </w:r>
+      <w:proofErr w:type="spellStart"/>
+      <w:r>
+        <w:t>warnigs</w:t>
+      </w:r>
+      <w:proofErr w:type="spellEnd"/>
+      <w:r>
+        <w:t xml:space="preserve"> er greit og vis </w:t>
+      </w:r>
+      <w:proofErr w:type="spellStart"/>
+      <w:r>
+        <w:t>warnigns</w:t>
+      </w:r>
+      <w:proofErr w:type="spellEnd"/>
+      <w:r>
+        <w:t xml:space="preserve"> ikke var greit så mener jeg at det skulle ha stått i oppgaveteksten.</w:t>
+      </w:r>
+    </w:p>
+    <w:p>
+      <w:pPr>
+        <w:pStyle w:val="Listeavsnitt"/>
+      </w:pPr>
+    </w:p>
+    <w:p>
+      <w:pPr>
+        <w:pStyle w:val="Listeavsnitt"/>
+        <w:rPr>
+          <w:b/>
+          <w:bCs/>
+        </w:rPr>
+      </w:pPr>
+      <w:r>
+        <w:rPr>
+          <w:b/>
+          <w:bCs/>
+        </w:rPr>
+        <w:t xml:space="preserve">(overskrift) </w:t>
+      </w:r>
+      <w:r>
+        <w:rPr>
+          <w:b/>
+          <w:bCs/>
+        </w:rPr>
+        <w:t>Kode jeg har brukt som ikke har blitt vist i kurset</w:t>
+      </w:r>
+    </w:p>
+    <w:p>
+      <w:pPr>
+        <w:pStyle w:val="Listeavsnitt"/>
+      </w:pPr>
+    </w:p>
+    <w:p>
+      <w:pPr>
+        <w:pStyle w:val="Listeavsnitt"/>
+      </w:pPr>
+      <w:r>
+        <w:lastRenderedPageBreak/>
+        <w:t xml:space="preserve">Kode jeg har brukt som eventuelt ikke </w:t>
+      </w:r>
+      <w:proofErr w:type="spellStart"/>
+      <w:r>
+        <w:t>ahr</w:t>
+      </w:r>
+      <w:proofErr w:type="spellEnd"/>
+      <w:r>
+        <w:t xml:space="preserve"> blitt vist i kurset jeg usikker på om jeg har brukt noe kode som ikke har blitt vist i kurset men all kode jeg har brukt og </w:t>
+      </w:r>
+      <w:proofErr w:type="spellStart"/>
+      <w:r>
+        <w:t>nettisder</w:t>
+      </w:r>
+      <w:proofErr w:type="spellEnd"/>
+      <w:r>
+        <w:t xml:space="preserve"> og hjelpe midler </w:t>
+      </w:r>
+      <w:proofErr w:type="gramStart"/>
+      <w:r>
+        <w:t>jeg  har</w:t>
+      </w:r>
+      <w:proofErr w:type="gramEnd"/>
+      <w:r>
+        <w:t xml:space="preserve"> brukt er linket inn i dette dokumentet og vis det viser seg at jeg har </w:t>
+      </w:r>
+      <w:proofErr w:type="spellStart"/>
+      <w:r>
+        <w:t>brutk</w:t>
+      </w:r>
+      <w:proofErr w:type="spellEnd"/>
+      <w:r>
+        <w:t xml:space="preserve"> noe kode som ikke har blitt vist så håper jeg at linkingen og denne </w:t>
+      </w:r>
+      <w:proofErr w:type="spellStart"/>
+      <w:r>
+        <w:t>kommenatrern</w:t>
+      </w:r>
+      <w:proofErr w:type="spellEnd"/>
+      <w:r>
+        <w:t xml:space="preserve"> om dette er nok grunnlag for info og tekstlig dokumentasjon om kode jeg har brukt og linker.</w:t>
+      </w:r>
+    </w:p>
+    <w:p>
+      <w:pPr>
+        <w:pStyle w:val="Listeavsnitt"/>
+      </w:pPr>
+    </w:p>
+    <w:p>
+      <w:pPr>
+        <w:pStyle w:val="Listeavsnitt"/>
+        <w:rPr>
+          <w:b/>
+          <w:bCs/>
+        </w:rPr>
+      </w:pPr>
+      <w:r>
+        <w:rPr>
+          <w:b/>
+          <w:bCs/>
+        </w:rPr>
+        <w:t xml:space="preserve">(overskrift) </w:t>
+      </w:r>
+      <w:r>
+        <w:rPr>
+          <w:b/>
+          <w:bCs/>
+        </w:rPr>
+        <w:t>Kilder til dokumentasjon jeg har brukt</w:t>
       </w:r>
     </w:p>
     <w:sdt>
       <w:sdtPr>
-        <w:id w:val="-147604022"/>
-        <w:docPartObj>
-          <w:docPartGallery w:val="Bibliographies"/>
-          <w:docPartUnique/>
-        </w:docPartObj>
-      </w:sdtPr>
-      <w:sdtEndPr>
         <w:rPr>
           <w:rFonts w:asciiTheme="minorHAnsi" w:eastAsiaTheme="minorHAnsi" w:hAnsiTheme="minorHAnsi" w:cstheme="minorBidi"/>
           <w:color w:val="auto"/>
@@ -84,7 +708,12 @@
           <w:lang w:eastAsia="en-US"/>
           <w14:ligatures w14:val="standardContextual"/>
         </w:rPr>
-      </w:sdtEndPr>
+        <w:id w:val="-147604022"/>
+        <w:docPartObj>
+          <w:docPartGallery w:val="Bibliographies"/>
+          <w:docPartUnique/>
+        </w:docPartObj>
+      </w:sdtPr>
       <w:sdtContent>
         <w:p>
           <w:pPr>
@@ -131,7 +760,7 @@
       </w:sdtContent>
     </w:sdt>
     <w:p>
-      <w:hyperlink r:id="rId8" w:history="1">
+      <w:hyperlink r:id="rId6" w:history="1">
         <w:r>
           <w:rPr>
             <w:rStyle w:val="Hyperkobling"/>
@@ -141,7 +770,7 @@
       </w:hyperlink>
     </w:p>
     <w:p>
-      <w:hyperlink r:id="rId9" w:history="1">
+      <w:hyperlink r:id="rId7" w:history="1">
         <w:r>
           <w:rPr>
             <w:rStyle w:val="Hyperkobling"/>
@@ -151,7 +780,7 @@
       </w:hyperlink>
     </w:p>
     <w:p>
-      <w:hyperlink r:id="rId10" w:history="1">
+      <w:hyperlink r:id="rId8" w:history="1">
         <w:r>
           <w:rPr>
             <w:rStyle w:val="Hyperkobling"/>
@@ -165,6 +794,91 @@
         <w:t xml:space="preserve">Boka Webutvikling </w:t>
       </w:r>
     </w:p>
+    <w:p>
+      <w:r>
+        <w:t xml:space="preserve">Og </w:t>
+      </w:r>
+      <w:proofErr w:type="spellStart"/>
+      <w:r>
+        <w:t>oblig</w:t>
+      </w:r>
+      <w:proofErr w:type="spellEnd"/>
+      <w:r>
+        <w:t xml:space="preserve"> 4 innlevering min egen </w:t>
+      </w:r>
+      <w:proofErr w:type="spellStart"/>
+      <w:r>
+        <w:t>oppg</w:t>
+      </w:r>
+      <w:proofErr w:type="spellEnd"/>
+    </w:p>
+    <w:p>
+      <w:r>
+        <w:t xml:space="preserve">webutvikling hele </w:t>
+      </w:r>
+      <w:proofErr w:type="spellStart"/>
+      <w:r>
+        <w:t>repository</w:t>
+      </w:r>
+      <w:proofErr w:type="spellEnd"/>
+      <w:r>
+        <w:t xml:space="preserve"> på </w:t>
+      </w:r>
+      <w:proofErr w:type="spellStart"/>
+      <w:r>
+        <w:t>vsc</w:t>
+      </w:r>
+      <w:proofErr w:type="spellEnd"/>
+      <w:r>
+        <w:t xml:space="preserve"> og </w:t>
+      </w:r>
+      <w:proofErr w:type="spellStart"/>
+      <w:r>
+        <w:t>github</w:t>
+      </w:r>
+      <w:proofErr w:type="spellEnd"/>
+    </w:p>
+    <w:p>
+      <w:hyperlink r:id="rId9" w:history="1">
+        <w:r>
+          <w:rPr>
+            <w:rStyle w:val="Hyperkobling"/>
+          </w:rPr>
+          <w:t>https://developer.mozilla.org/en-US/</w:t>
+        </w:r>
+      </w:hyperlink>
+    </w:p>
+    <w:p>
+      <w:hyperlink r:id="rId10" w:history="1">
+        <w:r>
+          <w:rPr>
+            <w:rStyle w:val="Hyperkobling"/>
+          </w:rPr>
+          <w:t>https://css-tricks.com/</w:t>
+        </w:r>
+      </w:hyperlink>
+    </w:p>
+    <w:p>
+      <w:hyperlink r:id="rId11" w:history="1">
+        <w:r>
+          <w:rPr>
+            <w:rStyle w:val="Hyperkobling"/>
+          </w:rPr>
+          <w:t>https://www.geeksforgeeks.org/</w:t>
+        </w:r>
+      </w:hyperlink>
+    </w:p>
+    <w:p>
+      <w:hyperlink r:id="rId12" w:history="1">
+        <w:r>
+          <w:rPr>
+            <w:rStyle w:val="Hyperkobling"/>
+          </w:rPr>
+          <w:t>https://github.com/HIO-Webutvikling/WEBUTVIKLING2023</w:t>
+        </w:r>
+      </w:hyperlink>
+    </w:p>
+    <w:p/>
     <w:p/>
     <w:sectPr>
       <w:pgSz w:w="11906" w:h="16838"/>
@@ -174,6 +888,126 @@
     </w:sectPr>
   </w:body>
 </w:document>
+</file>
+
+<file path=word/numbering.xml><?xml version="1.0" encoding="utf-8"?>
+<w:numbering xmlns:wpc="http://schemas.microsoft.com/office/word/2010/wordprocessingCanvas" xmlns:cx="http://schemas.microsoft.com/office/drawing/2014/chartex" xmlns:cx1="http://schemas.microsoft.com/office/drawing/2015/9/8/chartex" xmlns:cx2="http://schemas.microsoft.com/office/drawing/2015/10/21/chartex" xmlns:cx3="http://schemas.microsoft.com/office/drawing/2016/5/9/chartex" xmlns:cx4="http://schemas.microsoft.com/office/drawing/2016/5/10/chartex" xmlns:cx5="http://schemas.microsoft.com/office/drawing/2016/5/11/chartex" xmlns:cx6="http://schemas.microsoft.com/office/drawing/2016/5/12/chartex" xmlns:cx7="http://schemas.microsoft.com/office/drawing/2016/5/13/chartex" xmlns:cx8="http://schemas.microsoft.com/office/drawing/2016/5/14/chartex" xmlns:mc="http://schemas.openxmlformats.org/markup-compatibility/2006" xmlns:aink="http://schemas.microsoft.com/office/drawing/2016/ink" xmlns:am3d="http://schemas.microsoft.com/office/drawing/2017/model3d" xmlns:o="urn:schemas-microsoft-com:office:office" xmlns:oel="http://schemas.microsoft.com/office/2019/extlst" xmlns:r="http://schemas.openxmlformats.org/officeDocument/2006/relationships" xmlns:m="http://schemas.openxmlformats.org/officeDocument/2006/math" xmlns:v="urn:schemas-microsoft-com:vml" xmlns:wp14="http://schemas.microsoft.com/office/word/2010/wordprocessingDrawing" xmlns:wp="http://schemas.openxmlformats.org/drawingml/2006/wordprocessingDrawing" xmlns:w10="urn:schemas-microsoft-com:office:word" xmlns:w="http://schemas.openxmlformats.org/wordprocessingml/2006/main" xmlns:w14="http://schemas.microsoft.com/office/word/2010/wordml" xmlns:w15="http://schemas.microsoft.com/office/word/2012/wordml" xmlns:w16cex="http://schemas.microsoft.com/office/word/2018/wordml/cex" xmlns:w16cid="http://schemas.microsoft.com/office/word/2016/wordml/cid" xmlns:w16="http://schemas.microsoft.com/office/word/2018/wordml" xmlns:w16sdtdh="http://schemas.microsoft.com/office/word/2020/wordml/sdtdatahash" xmlns:w16se="http://schemas.microsoft.com/office/word/2015/wordml/symex" xmlns:wpg="http://schemas.microsoft.com/office/word/2010/wordprocessingGroup" xmlns:wpi="http://schemas.microsoft.com/office/word/2010/wordprocessingInk" xmlns:wne="http://schemas.microsoft.com/office/word/2006/wordml" xmlns:wps="http://schemas.microsoft.com/office/word/2010/wordprocessingShape" mc:Ignorable="w14 w15 w16se w16cid w16 w16cex w16sdtdh wp14">
+  <w:abstractNum w:abstractNumId="0" w15:restartNumberingAfterBreak="0">
+    <w:nsid w:val="2EB22954"/>
+    <w:multiLevelType w:val="hybridMultilevel"/>
+    <w:tmpl w:val="F12A8F38"/>
+    <w:lvl w:ilvl="0" w:tplc="CF441910">
+      <w:numFmt w:val="bullet"/>
+      <w:lvlText w:val=""/>
+      <w:lvlJc w:val="left"/>
+      <w:pPr>
+        <w:ind w:left="720" w:hanging="360"/>
+      </w:pPr>
+      <w:rPr>
+        <w:rFonts w:ascii="Symbol" w:eastAsiaTheme="minorHAnsi" w:hAnsi="Symbol" w:cstheme="minorBidi" w:hint="default"/>
+      </w:rPr>
+    </w:lvl>
+    <w:lvl w:ilvl="1" w:tplc="04140003" w:tentative="1">
+      <w:start w:val="1"/>
+      <w:numFmt w:val="bullet"/>
+      <w:lvlText w:val="o"/>
+      <w:lvlJc w:val="left"/>
+      <w:pPr>
+        <w:ind w:left="1440" w:hanging="360"/>
+      </w:pPr>
+      <w:rPr>
+        <w:rFonts w:ascii="Courier New" w:hAnsi="Courier New" w:cs="Courier New" w:hint="default"/>
+      </w:rPr>
+    </w:lvl>
+    <w:lvl w:ilvl="2" w:tplc="04140005" w:tentative="1">
+      <w:start w:val="1"/>
+      <w:numFmt w:val="bullet"/>
+      <w:lvlText w:val=""/>
+      <w:lvlJc w:val="left"/>
+      <w:pPr>
+        <w:ind w:left="2160" w:hanging="360"/>
+      </w:pPr>
+      <w:rPr>
+        <w:rFonts w:ascii="Wingdings" w:hAnsi="Wingdings" w:hint="default"/>
+      </w:rPr>
+    </w:lvl>
+    <w:lvl w:ilvl="3" w:tplc="04140001" w:tentative="1">
+      <w:start w:val="1"/>
+      <w:numFmt w:val="bullet"/>
+      <w:lvlText w:val=""/>
+      <w:lvlJc w:val="left"/>
+      <w:pPr>
+        <w:ind w:left="2880" w:hanging="360"/>
+      </w:pPr>
+      <w:rPr>
+        <w:rFonts w:ascii="Symbol" w:hAnsi="Symbol" w:hint="default"/>
+      </w:rPr>
+    </w:lvl>
+    <w:lvl w:ilvl="4" w:tplc="04140003" w:tentative="1">
+      <w:start w:val="1"/>
+      <w:numFmt w:val="bullet"/>
+      <w:lvlText w:val="o"/>
+      <w:lvlJc w:val="left"/>
+      <w:pPr>
+        <w:ind w:left="3600" w:hanging="360"/>
+      </w:pPr>
+      <w:rPr>
+        <w:rFonts w:ascii="Courier New" w:hAnsi="Courier New" w:cs="Courier New" w:hint="default"/>
+      </w:rPr>
+    </w:lvl>
+    <w:lvl w:ilvl="5" w:tplc="04140005" w:tentative="1">
+      <w:start w:val="1"/>
+      <w:numFmt w:val="bullet"/>
+      <w:lvlText w:val=""/>
+      <w:lvlJc w:val="left"/>
+      <w:pPr>
+        <w:ind w:left="4320" w:hanging="360"/>
+      </w:pPr>
+      <w:rPr>
+        <w:rFonts w:ascii="Wingdings" w:hAnsi="Wingdings" w:hint="default"/>
+      </w:rPr>
+    </w:lvl>
+    <w:lvl w:ilvl="6" w:tplc="04140001" w:tentative="1">
+      <w:start w:val="1"/>
+      <w:numFmt w:val="bullet"/>
+      <w:lvlText w:val=""/>
+      <w:lvlJc w:val="left"/>
+      <w:pPr>
+        <w:ind w:left="5040" w:hanging="360"/>
+      </w:pPr>
+      <w:rPr>
+        <w:rFonts w:ascii="Symbol" w:hAnsi="Symbol" w:hint="default"/>
+      </w:rPr>
+    </w:lvl>
+    <w:lvl w:ilvl="7" w:tplc="04140003" w:tentative="1">
+      <w:start w:val="1"/>
+      <w:numFmt w:val="bullet"/>
+      <w:lvlText w:val="o"/>
+      <w:lvlJc w:val="left"/>
+      <w:pPr>
+        <w:ind w:left="5760" w:hanging="360"/>
+      </w:pPr>
+      <w:rPr>
+        <w:rFonts w:ascii="Courier New" w:hAnsi="Courier New" w:cs="Courier New" w:hint="default"/>
+      </w:rPr>
+    </w:lvl>
+    <w:lvl w:ilvl="8" w:tplc="04140005" w:tentative="1">
+      <w:start w:val="1"/>
+      <w:numFmt w:val="bullet"/>
+      <w:lvlText w:val=""/>
+      <w:lvlJc w:val="left"/>
+      <w:pPr>
+        <w:ind w:left="6480" w:hanging="360"/>
+      </w:pPr>
+      <w:rPr>
+        <w:rFonts w:ascii="Wingdings" w:hAnsi="Wingdings" w:hint="default"/>
+      </w:rPr>
+    </w:lvl>
+  </w:abstractNum>
+  <w:num w:numId="1" w16cid:durableId="561526075">
+    <w:abstractNumId w:val="0"/>
+  </w:num>
+</w:numbering>
 </file>
 
 <file path=word/styles.xml><?xml version="1.0" encoding="utf-8"?>
@@ -667,6 +1501,17 @@
       <w14:ligatures w14:val="none"/>
     </w:rPr>
   </w:style>
+  <w:style w:type="paragraph" w:styleId="Listeavsnitt">
+    <w:name w:val="List Paragraph"/>
+    <w:basedOn w:val="Normal"/>
+    <w:uiPriority w:val="34"/>
+    <w:qFormat/>
+    <w:rsid w:val="005E58B0"/>
+    <w:pPr>
+      <w:ind w:left="720"/>
+      <w:contextualSpacing/>
+    </w:pPr>
+  </w:style>
 </w:styles>
 </file>
 

</xml_diff>

<commit_message>
oppdatert mer info inn i dok
skriftlig endring i dokumnete med mer info.
</commit_message>
<xml_diff>
--- a/PDF/eksamensdokument.docx
+++ b/PDF/eksamensdokument.docx
@@ -3,46 +3,23 @@
 <w:document xmlns:wpc="http://schemas.microsoft.com/office/word/2010/wordprocessingCanvas" xmlns:cx="http://schemas.microsoft.com/office/drawing/2014/chartex" xmlns:cx1="http://schemas.microsoft.com/office/drawing/2015/9/8/chartex" xmlns:cx2="http://schemas.microsoft.com/office/drawing/2015/10/21/chartex" xmlns:cx3="http://schemas.microsoft.com/office/drawing/2016/5/9/chartex" xmlns:cx4="http://schemas.microsoft.com/office/drawing/2016/5/10/chartex" xmlns:cx5="http://schemas.microsoft.com/office/drawing/2016/5/11/chartex" xmlns:cx6="http://schemas.microsoft.com/office/drawing/2016/5/12/chartex" xmlns:cx7="http://schemas.microsoft.com/office/drawing/2016/5/13/chartex" xmlns:cx8="http://schemas.microsoft.com/office/drawing/2016/5/14/chartex" xmlns:mc="http://schemas.openxmlformats.org/markup-compatibility/2006" xmlns:aink="http://schemas.microsoft.com/office/drawing/2016/ink" xmlns:am3d="http://schemas.microsoft.com/office/drawing/2017/model3d" xmlns:o="urn:schemas-microsoft-com:office:office" xmlns:oel="http://schemas.microsoft.com/office/2019/extlst" xmlns:r="http://schemas.openxmlformats.org/officeDocument/2006/relationships" xmlns:m="http://schemas.openxmlformats.org/officeDocument/2006/math" xmlns:v="urn:schemas-microsoft-com:vml" xmlns:wp14="http://schemas.microsoft.com/office/word/2010/wordprocessingDrawing" xmlns:wp="http://schemas.openxmlformats.org/drawingml/2006/wordprocessingDrawing" xmlns:w10="urn:schemas-microsoft-com:office:word" xmlns:w="http://schemas.openxmlformats.org/wordprocessingml/2006/main" xmlns:w14="http://schemas.microsoft.com/office/word/2010/wordml" xmlns:w15="http://schemas.microsoft.com/office/word/2012/wordml" xmlns:w16cex="http://schemas.microsoft.com/office/word/2018/wordml/cex" xmlns:w16cid="http://schemas.microsoft.com/office/word/2016/wordml/cid" xmlns:w16="http://schemas.microsoft.com/office/word/2018/wordml" xmlns:w16sdtdh="http://schemas.microsoft.com/office/word/2020/wordml/sdtdatahash" xmlns:w16se="http://schemas.microsoft.com/office/word/2015/wordml/symex" xmlns:wpg="http://schemas.microsoft.com/office/word/2010/wordprocessingGroup" xmlns:wpi="http://schemas.microsoft.com/office/word/2010/wordprocessingInk" xmlns:wne="http://schemas.microsoft.com/office/word/2006/wordml" xmlns:wps="http://schemas.microsoft.com/office/word/2010/wordprocessingShape" mc:Ignorable="w14 w15 w16se w16cid w16 w16cex w16sdtdh wp14">
   <w:body>
     <w:p>
-      <w:r>
+      <w:pPr>
         <w:rPr>
-          <w:sz w:val="24"/>
-          <w:szCs w:val="24"/>
+          <w:b/>
+          <w:bCs/>
+          <w:sz w:val="28"/>
+          <w:szCs w:val="28"/>
+          <w:u w:val="single"/>
         </w:rPr>
-        <w:t>(</w:t>
-      </w:r>
-      <w:r>
-        <w:t xml:space="preserve">Eksamens </w:t>
-      </w:r>
-      <w:proofErr w:type="spellStart"/>
-      <w:r>
-        <w:t>dokumnetet</w:t>
-      </w:r>
-      <w:proofErr w:type="spellEnd"/>
-      <w:r>
-        <w:t xml:space="preserve"> som skal bli </w:t>
-      </w:r>
-      <w:proofErr w:type="spellStart"/>
-      <w:r>
-        <w:t>pdf</w:t>
-      </w:r>
-      <w:proofErr w:type="spellEnd"/>
-      <w:r>
-        <w:t xml:space="preserve"> og ha kilder og mine meninger og </w:t>
-      </w:r>
-      <w:proofErr w:type="gramStart"/>
-      <w:r>
-        <w:t>mitt karakter</w:t>
-      </w:r>
-      <w:proofErr w:type="gramEnd"/>
-      <w:r>
-        <w:t xml:space="preserve"> snitt</w:t>
-      </w:r>
-      <w:r>
-        <w:t>)</w:t>
-      </w:r>
-    </w:p>
-    <w:p>
-      <w:r>
+      </w:pPr>
+      <w:r>
+        <w:rPr>
+          <w:b/>
+          <w:bCs/>
+          <w:sz w:val="28"/>
+          <w:szCs w:val="28"/>
+          <w:u w:val="single"/>
+        </w:rPr>
         <w:t>Eksamens dokument</w:t>
       </w:r>
     </w:p>
@@ -129,52 +106,20 @@
           <w:b/>
           <w:bCs/>
         </w:rPr>
-        <w:t xml:space="preserve">(overskrift)Ambisjonsnivået/ </w:t>
-      </w:r>
-      <w:proofErr w:type="spellStart"/>
-      <w:r>
-        <w:rPr>
-          <w:b/>
-          <w:bCs/>
-        </w:rPr>
-        <w:t>vansklighets</w:t>
-      </w:r>
-      <w:proofErr w:type="spellEnd"/>
-      <w:r>
-        <w:rPr>
-          <w:b/>
-          <w:bCs/>
-        </w:rPr>
-        <w:t xml:space="preserve"> nivået jeg gikk for</w:t>
-      </w:r>
-    </w:p>
-    <w:p>
-      <w:pPr>
-        <w:pStyle w:val="Listeavsnitt"/>
-      </w:pPr>
-    </w:p>
-    <w:p>
-      <w:pPr>
-        <w:pStyle w:val="Listeavsnitt"/>
-      </w:pPr>
-      <w:r>
-        <w:t xml:space="preserve">Jeg </w:t>
-      </w:r>
-      <w:proofErr w:type="spellStart"/>
-      <w:r>
-        <w:t>aimet</w:t>
-      </w:r>
-      <w:proofErr w:type="spellEnd"/>
-      <w:r>
-        <w:t xml:space="preserve"> </w:t>
-      </w:r>
-      <w:proofErr w:type="gramStart"/>
-      <w:r>
-        <w:t>fro  en</w:t>
-      </w:r>
-      <w:proofErr w:type="gramEnd"/>
-      <w:r>
-        <w:t xml:space="preserve"> firer</w:t>
+        <w:t>(overskrift)Ambisjonsnivået/ vansklighets nivået jeg gikk for</w:t>
+      </w:r>
+    </w:p>
+    <w:p>
+      <w:pPr>
+        <w:pStyle w:val="Listeavsnitt"/>
+      </w:pPr>
+    </w:p>
+    <w:p>
+      <w:pPr>
+        <w:pStyle w:val="Listeavsnitt"/>
+      </w:pPr>
+      <w:r>
+        <w:t>Jeg aimet fro  en firer</w:t>
       </w:r>
       <w:r>
         <w:t>/4</w:t>
@@ -183,90 +128,10 @@
         <w:t xml:space="preserve"> fra starten av og</w:t>
       </w:r>
       <w:r>
-        <w:t xml:space="preserve"> jeg har en arbeidsmetode som går ut på at jeg </w:t>
-      </w:r>
-      <w:proofErr w:type="spellStart"/>
-      <w:r>
-        <w:t>aimer</w:t>
-      </w:r>
-      <w:proofErr w:type="spellEnd"/>
-      <w:r>
-        <w:t xml:space="preserve"> et hakk høyere en det jeg har lyst på fordi jeg mener at da er det større sjans for og få den </w:t>
-      </w:r>
-      <w:proofErr w:type="spellStart"/>
-      <w:r>
-        <w:t>karakterren</w:t>
-      </w:r>
-      <w:proofErr w:type="spellEnd"/>
-      <w:r>
-        <w:t xml:space="preserve"> du </w:t>
-      </w:r>
-      <w:proofErr w:type="spellStart"/>
-      <w:r>
-        <w:t>ahr</w:t>
-      </w:r>
-      <w:proofErr w:type="spellEnd"/>
-      <w:r>
-        <w:t xml:space="preserve"> lyst på og at vis jeg ikke treffer målet så treffer du det under og siden du da har </w:t>
-      </w:r>
-      <w:proofErr w:type="spellStart"/>
-      <w:r>
-        <w:t>aiment</w:t>
-      </w:r>
-      <w:proofErr w:type="spellEnd"/>
-      <w:r>
-        <w:t xml:space="preserve"> høyere en det du ville ha så </w:t>
-      </w:r>
-      <w:proofErr w:type="spellStart"/>
-      <w:r>
-        <w:t>forhåptenlig</w:t>
-      </w:r>
-      <w:proofErr w:type="spellEnd"/>
-      <w:r>
-        <w:t xml:space="preserve"> vis så treffer du ditt </w:t>
-      </w:r>
-      <w:r>
-        <w:t xml:space="preserve">mål. Jeg valgte det sånn for </w:t>
-      </w:r>
-      <w:proofErr w:type="gramStart"/>
-      <w:r>
-        <w:t>og sørge</w:t>
-      </w:r>
-      <w:proofErr w:type="gramEnd"/>
-      <w:r>
-        <w:t xml:space="preserve"> for at jeg </w:t>
-      </w:r>
-      <w:proofErr w:type="spellStart"/>
-      <w:r>
-        <w:t>forhåpetlig</w:t>
-      </w:r>
-      <w:proofErr w:type="spellEnd"/>
-      <w:r>
-        <w:t xml:space="preserve"> vis treffer høyt nok på målene for å få en karakteren jeg håper på. Men jeg </w:t>
-      </w:r>
-      <w:proofErr w:type="spellStart"/>
-      <w:r>
-        <w:t>aimet</w:t>
-      </w:r>
-      <w:proofErr w:type="spellEnd"/>
-      <w:r>
-        <w:t xml:space="preserve"> ikke for femmer emn </w:t>
-      </w:r>
-      <w:proofErr w:type="gramStart"/>
-      <w:r>
-        <w:t>fire</w:t>
-      </w:r>
-      <w:proofErr w:type="gramEnd"/>
-      <w:r>
-        <w:t xml:space="preserve"> men satt meg over for å sørge for at jeg ville være innen for og leste nøye på c kravet og jeg brukte både skisser som en base også videre bygget med bruk av </w:t>
-      </w:r>
-      <w:proofErr w:type="spellStart"/>
-      <w:r>
-        <w:t>vidoen</w:t>
-      </w:r>
-      <w:proofErr w:type="spellEnd"/>
-      <w:r>
-        <w:t xml:space="preserve"> og info om hva som skulle være på nettsidene i teksten på canvas.</w:t>
+        <w:t xml:space="preserve"> jeg har en arbeidsmetode som går ut på at jeg aimer et hakk høyere en det jeg har lyst på fordi jeg mener at da er det større sjans for og få den karakterren du ahr lyst på og at vis jeg ikke treffer målet så treffer du det under og siden du da har aiment høyere en det du ville ha så forhåptenlig vis så treffer du ditt </w:t>
+      </w:r>
+      <w:r>
+        <w:t>mål. Jeg valgte det sånn for og sørge for at jeg forhåpetlig vis treffer høyt nok på målene for å få en karakteren jeg håper på. Men jeg aimet ikke for femmer emn fire men satt meg over for å sørge for at jeg ville være innen for og leste nøye på c kravet og jeg brukte både skisser som en base også videre bygget med bruk av vidoen og info om hva som skulle være på nettsidene i teksten på canvas.</w:t>
       </w:r>
     </w:p>
     <w:p>
@@ -300,74 +165,16 @@
         <w:pStyle w:val="Listeavsnitt"/>
       </w:pPr>
       <w:r>
-        <w:t xml:space="preserve">Jeg syntes at </w:t>
-      </w:r>
-      <w:proofErr w:type="spellStart"/>
-      <w:r>
-        <w:t>oppgaveteskten</w:t>
-      </w:r>
-      <w:proofErr w:type="spellEnd"/>
-      <w:r>
-        <w:t xml:space="preserve"> var ganske </w:t>
-      </w:r>
-      <w:proofErr w:type="spellStart"/>
-      <w:r>
-        <w:t>forrvirende</w:t>
-      </w:r>
-      <w:proofErr w:type="spellEnd"/>
-      <w:r>
-        <w:t xml:space="preserve"> og vanskelig og forstå oppsette av </w:t>
-      </w:r>
-      <w:proofErr w:type="spellStart"/>
-      <w:r>
-        <w:t>oppagevn</w:t>
-      </w:r>
-      <w:proofErr w:type="spellEnd"/>
+        <w:t>Jeg syntes at oppgaveteskten var ganske forrvirende og vanskelig og forstå oppsette av oppagevn i blant og i blant føltes det som teskten motsier seg selv på visse områder fordi på et parti kunne det stå en ting men på et annet nivå så kunne det stå noe helt annet.</w:t>
+      </w:r>
+      <w:r>
+        <w:t xml:space="preserve"> Det som gjorde meg veldig forrvirret og var den delen om portofolio fordi det sto portofolio også endret det seg til produkter også inni skisser og vido så sto det portofolio. Så sånn jeg frosto så var portofolio den riktig ordet og bruke.</w:t>
+      </w:r>
       <w:r>
         <w:t xml:space="preserve"> </w:t>
       </w:r>
-      <w:proofErr w:type="gramStart"/>
-      <w:r>
-        <w:t>i blant</w:t>
-      </w:r>
-      <w:proofErr w:type="gramEnd"/>
-      <w:r>
-        <w:t xml:space="preserve"> og i blant føltes det som </w:t>
-      </w:r>
-      <w:proofErr w:type="spellStart"/>
-      <w:r>
-        <w:t>teskten</w:t>
-      </w:r>
-      <w:proofErr w:type="spellEnd"/>
-      <w:r>
-        <w:t xml:space="preserve"> motsier seg selv på visse områder fordi på et parti kunne det stå en ting men på et annet nivå så kunne det stå noe helt annet.</w:t>
-      </w:r>
-      <w:r>
-        <w:t xml:space="preserve"> Det som gjorde meg veldig </w:t>
-      </w:r>
-      <w:proofErr w:type="spellStart"/>
-      <w:r>
-        <w:t>forrvirret</w:t>
-      </w:r>
-      <w:proofErr w:type="spellEnd"/>
-      <w:r>
-        <w:t xml:space="preserve"> og var den delen om portofolio fordi det sto portofolio også endret det seg til produkter også inni skisser og </w:t>
-      </w:r>
-      <w:proofErr w:type="spellStart"/>
-      <w:r>
-        <w:t>vido</w:t>
-      </w:r>
-      <w:proofErr w:type="spellEnd"/>
-      <w:r>
-        <w:t xml:space="preserve"> så sto det portofolio. Så sånn jeg </w:t>
-      </w:r>
-      <w:proofErr w:type="spellStart"/>
-      <w:r>
-        <w:t>frosto</w:t>
-      </w:r>
-      <w:proofErr w:type="spellEnd"/>
-      <w:r>
-        <w:t xml:space="preserve"> så var portofolio den riktig ordet og bruke.</w:t>
+      <w:r>
+        <w:t xml:space="preserve"> Jeg syns på noen områder at kravene bygget opp hverandre kommenatrern og at samtidig at ikke jobb deg fra bunn og opp for det blir mye extra jobb kommentaren sa forskjellig emeninger for den ene kommnetaren er jo dette bygger oppå hverandre mens den andre motsier dette på en måte. For meg på none områder så syns jeg at teksten i oppgaven er litt utngtvindt skrevet som kan gjøre det litt vasnklig og tyde teksten sånn den skal tydes eller kan skape misforstårelsse av hva oppgaven ber om og hva den vil at jeg skal gjøre og hva visse ting i teksten betyr og hvordan ting egentlig skal se og hvilke av «reglene» i teskten du skal følge.</w:t>
       </w:r>
     </w:p>
     <w:p>
@@ -388,313 +195,100 @@
           <w:b/>
           <w:bCs/>
         </w:rPr>
-        <w:t xml:space="preserve">(overskrift) </w:t>
-      </w:r>
-      <w:r>
+        <w:t>(overskrift) Mine utfordringer og løsninger med oppgave teksten</w:t>
+      </w:r>
+    </w:p>
+    <w:p>
+      <w:pPr>
+        <w:pStyle w:val="Listeavsnitt"/>
+      </w:pPr>
+    </w:p>
+    <w:p>
+      <w:pPr>
+        <w:pStyle w:val="Listeavsnitt"/>
+      </w:pPr>
+      <w:r>
+        <w:t>Jeg hadde en del utfordringer men fikk løst alle og den ene utfrodirngen var en errro i html validator fordi jeg brukte span i index.html rundt compeling headline og det kom opp som feil og når jeg byttet til div så fikk jeg ikke den  errors lengere så da brukte jeg div for å slippe erros så føler det var en riktig løsning av problmet. Jeg hadde en del problemer i portofolio siden med bildene i den med ta de ikke la seg sån det skulle i desktop og mobil men til slutt fikk jeg de til og funke men jeg skal innrømme at jeg ikke fikk de 100%</w:t>
+      </w:r>
+      <w:r>
+        <w:t xml:space="preserve"> </w:t>
+      </w:r>
+      <w:r>
+        <w:t>like men føler det likt nok til og være bra. I forhold til mitt kompetasne nivå så føler jeg at jeg klarte og få til oppgaven ganske bra og løsne mine problemer og feil jeg fikk under veis.</w:t>
+      </w:r>
+      <w:r>
+        <w:t xml:space="preserve"> Jeg har warnings på </w:t>
+      </w:r>
+      <w:r>
+        <w:lastRenderedPageBreak/>
+        <w:t>min siden men mener det skal være greit siden warnings ikke ahr vært et problem eller feil i forrige innleveringer. Jeg ahr fikset at det ikke er noe erros men tenker warnigs er greit og vis warnigns ikke var greit så mener jeg at det skulle ha stått i oppgaveteksten.</w:t>
+      </w:r>
+      <w:r>
+        <w:t xml:space="preserve"> Jeg innså selv om jeg startet med oppgaven dagen vi fikk den så innså jeg mot slutten at jeg ikke ville klare og få den 100% lik vidoe eller bilder og innså at jeg måtte fokusere på og fjerne errors og skrive feil i koden og rydde opp inni koden både i html og css med extra kode eller dobbelt opp eller overflødig kode eller kode som ikke gjorde noe og fjerne overflødige kommematter og kode som hadde blittt kommentatert ut.</w:t>
+      </w:r>
+      <w:r>
+        <w:t xml:space="preserve"> Fjernet på minnings kommenateer til meg selv og reminders for meg selv. Jeg prioterte å få et error fritt dokument og at det var flyt i min nettisde og at den funket og ga mening og funket både i mobil og desktop og da offret og bruke flere timer på og få visse ting helt likt som i oppgaven for da ville jeg ikke klart  og levere et produkt som ville vært i nærheten av funksjonelt eller brukbart som et eksempel på en nettsdie. Det er sikkert en del med denne nettisden som ikke er likt nok som orginalen men jeg mener med det ferdig produktet jeg leverer at det leverer bra nok for den karakteren jeg aimet for som er en 4firer. Aimet høyt men ikke så høyt at jeg ikke ville klare det men høyt nok til at jeg føler jeg er hvertfall innfor minstekravet.</w:t>
+      </w:r>
+    </w:p>
+    <w:p>
+      <w:pPr>
+        <w:pStyle w:val="Listeavsnitt"/>
+      </w:pPr>
+    </w:p>
+    <w:p>
+      <w:pPr>
+        <w:pStyle w:val="Listeavsnitt"/>
         <w:rPr>
           <w:b/>
           <w:bCs/>
         </w:rPr>
-        <w:t>Mine utfordringer og løsninger med oppgave teksten</w:t>
-      </w:r>
-    </w:p>
-    <w:p>
-      <w:pPr>
-        <w:pStyle w:val="Listeavsnitt"/>
-      </w:pPr>
-    </w:p>
-    <w:p>
-      <w:pPr>
-        <w:pStyle w:val="Listeavsnitt"/>
-      </w:pPr>
-      <w:r>
-        <w:t xml:space="preserve">Jeg hadde en del utfordringer men fikk løst alle og den ene </w:t>
-      </w:r>
-      <w:proofErr w:type="spellStart"/>
-      <w:r>
-        <w:t>utfrodirngen</w:t>
-      </w:r>
-      <w:proofErr w:type="spellEnd"/>
-      <w:r>
-        <w:t xml:space="preserve"> var en </w:t>
-      </w:r>
-      <w:proofErr w:type="spellStart"/>
-      <w:r>
-        <w:t>errro</w:t>
-      </w:r>
-      <w:proofErr w:type="spellEnd"/>
-      <w:r>
-        <w:t xml:space="preserve"> i html </w:t>
-      </w:r>
-      <w:proofErr w:type="spellStart"/>
-      <w:r>
-        <w:t>validator</w:t>
-      </w:r>
-      <w:proofErr w:type="spellEnd"/>
-      <w:r>
-        <w:t xml:space="preserve"> fordi jeg brukte span i index.html rundt </w:t>
-      </w:r>
-      <w:proofErr w:type="spellStart"/>
-      <w:r>
-        <w:t>compeling</w:t>
-      </w:r>
-      <w:proofErr w:type="spellEnd"/>
-      <w:r>
-        <w:t xml:space="preserve"> </w:t>
-      </w:r>
-      <w:proofErr w:type="spellStart"/>
-      <w:r>
-        <w:t>headline</w:t>
-      </w:r>
-      <w:proofErr w:type="spellEnd"/>
-      <w:r>
-        <w:t xml:space="preserve"> og det kom opp som feil og når jeg byttet til div så fikk jeg ikke </w:t>
-      </w:r>
-      <w:proofErr w:type="gramStart"/>
-      <w:r>
-        <w:t xml:space="preserve">den  </w:t>
-      </w:r>
-      <w:proofErr w:type="spellStart"/>
-      <w:r>
-        <w:t>errors</w:t>
-      </w:r>
-      <w:proofErr w:type="spellEnd"/>
-      <w:proofErr w:type="gramEnd"/>
-      <w:r>
-        <w:t xml:space="preserve"> lengere så da brukte jeg div for å slippe </w:t>
-      </w:r>
-      <w:proofErr w:type="spellStart"/>
-      <w:r>
-        <w:t>erros</w:t>
-      </w:r>
-      <w:proofErr w:type="spellEnd"/>
-      <w:r>
-        <w:t xml:space="preserve"> så føler det var en riktig løsning av </w:t>
-      </w:r>
-      <w:proofErr w:type="spellStart"/>
-      <w:r>
-        <w:t>problmet</w:t>
-      </w:r>
-      <w:proofErr w:type="spellEnd"/>
-      <w:r>
-        <w:t xml:space="preserve">. Jeg hadde en del problemer i portofolio siden med bildene i den med </w:t>
-      </w:r>
-      <w:proofErr w:type="gramStart"/>
-      <w:r>
-        <w:t>ta</w:t>
-      </w:r>
-      <w:proofErr w:type="gramEnd"/>
-      <w:r>
-        <w:t xml:space="preserve"> de ikke la seg </w:t>
-      </w:r>
-      <w:proofErr w:type="spellStart"/>
-      <w:r>
-        <w:t>sån</w:t>
-      </w:r>
-      <w:proofErr w:type="spellEnd"/>
-      <w:r>
-        <w:t xml:space="preserve"> det skulle i desktop og mobil men til slutt fikk jeg de til og funke men jeg skal innrømme at jeg ikke fikk de 100%</w:t>
-      </w:r>
-      <w:r>
-        <w:t xml:space="preserve"> </w:t>
-      </w:r>
-      <w:r>
-        <w:t xml:space="preserve">like men føler det likt nok til og være bra. I forhold til mitt </w:t>
-      </w:r>
-      <w:proofErr w:type="spellStart"/>
-      <w:r>
-        <w:t>kompetasne</w:t>
-      </w:r>
-      <w:proofErr w:type="spellEnd"/>
-      <w:r>
-        <w:t xml:space="preserve"> nivå så føler jeg at jeg klarte og få til oppgaven ganske bra og løsne mine problemer og feil jeg fikk </w:t>
-      </w:r>
-      <w:proofErr w:type="spellStart"/>
-      <w:proofErr w:type="gramStart"/>
-      <w:r>
-        <w:t>under veis</w:t>
-      </w:r>
-      <w:proofErr w:type="spellEnd"/>
-      <w:proofErr w:type="gramEnd"/>
-      <w:r>
-        <w:t>.</w:t>
-      </w:r>
-      <w:r>
-        <w:t xml:space="preserve"> Jeg har </w:t>
-      </w:r>
-      <w:proofErr w:type="spellStart"/>
-      <w:r>
-        <w:t>warnings</w:t>
-      </w:r>
-      <w:proofErr w:type="spellEnd"/>
-      <w:r>
-        <w:t xml:space="preserve"> på </w:t>
-      </w:r>
-      <w:proofErr w:type="gramStart"/>
-      <w:r>
-        <w:t>min siden</w:t>
-      </w:r>
-      <w:proofErr w:type="gramEnd"/>
-      <w:r>
-        <w:t xml:space="preserve"> men mener det skal være greit siden </w:t>
-      </w:r>
-      <w:proofErr w:type="spellStart"/>
-      <w:r>
-        <w:t>warnings</w:t>
-      </w:r>
-      <w:proofErr w:type="spellEnd"/>
-      <w:r>
-        <w:t xml:space="preserve"> ikke </w:t>
-      </w:r>
-      <w:proofErr w:type="spellStart"/>
-      <w:r>
-        <w:t>ahr</w:t>
-      </w:r>
-      <w:proofErr w:type="spellEnd"/>
-      <w:r>
-        <w:t xml:space="preserve"> vært et problem eller feil i forrige innleveringer. Jeg </w:t>
-      </w:r>
-      <w:proofErr w:type="spellStart"/>
-      <w:r>
-        <w:t>ahr</w:t>
-      </w:r>
-      <w:proofErr w:type="spellEnd"/>
-      <w:r>
-        <w:t xml:space="preserve"> fikset at det ikke er noe </w:t>
-      </w:r>
-      <w:proofErr w:type="spellStart"/>
-      <w:r>
-        <w:t>erros</w:t>
-      </w:r>
-      <w:proofErr w:type="spellEnd"/>
-      <w:r>
-        <w:t xml:space="preserve"> men tenker </w:t>
-      </w:r>
-      <w:proofErr w:type="spellStart"/>
-      <w:r>
-        <w:t>warnigs</w:t>
-      </w:r>
-      <w:proofErr w:type="spellEnd"/>
-      <w:r>
-        <w:t xml:space="preserve"> er greit og vis </w:t>
-      </w:r>
-      <w:proofErr w:type="spellStart"/>
-      <w:r>
-        <w:t>warnigns</w:t>
-      </w:r>
-      <w:proofErr w:type="spellEnd"/>
-      <w:r>
-        <w:t xml:space="preserve"> ikke var greit så mener jeg at det skulle ha stått i oppgaveteksten.</w:t>
-      </w:r>
-    </w:p>
-    <w:p>
-      <w:pPr>
-        <w:pStyle w:val="Listeavsnitt"/>
-      </w:pPr>
-    </w:p>
-    <w:p>
-      <w:pPr>
-        <w:pStyle w:val="Listeavsnitt"/>
+      </w:pPr>
+      <w:r>
         <w:rPr>
           <w:b/>
           <w:bCs/>
         </w:rPr>
-      </w:pPr>
-      <w:r>
+        <w:t>(overskrift) Kode jeg har brukt som ikke har blitt vist i kurset</w:t>
+      </w:r>
+    </w:p>
+    <w:p>
+      <w:pPr>
+        <w:pStyle w:val="Listeavsnitt"/>
+      </w:pPr>
+    </w:p>
+    <w:p>
+      <w:pPr>
+        <w:pStyle w:val="Listeavsnitt"/>
+      </w:pPr>
+      <w:r>
+        <w:t>Kode jeg har brukt som eventuelt ikke ahr blitt vist i kurset jeg usikker på om jeg har brukt noe kode som ikke har blitt vist i kurset men all kode jeg har brukt og nettisder og hjelpe midler jeg  har brukt er linket inn i dette dokumentet og vis det viser seg at jeg har brutk noe kode som ikke har blitt vist så håper jeg at linkingen og denne kommenatrern om dette er nok grunnlag for info og tekstlig dokumentasjon om kode jeg har brukt og linker.</w:t>
+      </w:r>
+      <w:r>
+        <w:t xml:space="preserve"> Jeg veit jeg har brukt webutviklings repository og lest koden ivsc pga kommentarerene i koden er veldig hjelpesomme og forklarer gått hva forksjellige ting gjør og det er masse nyttig kode</w:t>
+      </w:r>
+      <w:r>
+        <w:t>elemneter man kan bruke for og hjelpe deg med og skyve oppagven fremover mot et ferdig produkt.</w:t>
+      </w:r>
+    </w:p>
+    <w:p>
+      <w:pPr>
+        <w:pStyle w:val="Listeavsnitt"/>
+      </w:pPr>
+    </w:p>
+    <w:p>
+      <w:pPr>
+        <w:pStyle w:val="Listeavsnitt"/>
         <w:rPr>
           <w:b/>
           <w:bCs/>
         </w:rPr>
-        <w:t xml:space="preserve">(overskrift) </w:t>
-      </w:r>
+      </w:pPr>
       <w:r>
         <w:rPr>
           <w:b/>
           <w:bCs/>
         </w:rPr>
-        <w:t>Kode jeg har brukt som ikke har blitt vist i kurset</w:t>
-      </w:r>
-    </w:p>
-    <w:p>
-      <w:pPr>
-        <w:pStyle w:val="Listeavsnitt"/>
-      </w:pPr>
-    </w:p>
-    <w:p>
-      <w:pPr>
-        <w:pStyle w:val="Listeavsnitt"/>
-      </w:pPr>
-      <w:r>
-        <w:lastRenderedPageBreak/>
-        <w:t xml:space="preserve">Kode jeg har brukt som eventuelt ikke </w:t>
-      </w:r>
-      <w:proofErr w:type="spellStart"/>
-      <w:r>
-        <w:t>ahr</w:t>
-      </w:r>
-      <w:proofErr w:type="spellEnd"/>
-      <w:r>
-        <w:t xml:space="preserve"> blitt vist i kurset jeg usikker på om jeg har brukt noe kode som ikke har blitt vist i kurset men all kode jeg har brukt og </w:t>
-      </w:r>
-      <w:proofErr w:type="spellStart"/>
-      <w:r>
-        <w:t>nettisder</w:t>
-      </w:r>
-      <w:proofErr w:type="spellEnd"/>
-      <w:r>
-        <w:t xml:space="preserve"> og hjelpe midler </w:t>
-      </w:r>
-      <w:proofErr w:type="gramStart"/>
-      <w:r>
-        <w:t>jeg  har</w:t>
-      </w:r>
-      <w:proofErr w:type="gramEnd"/>
-      <w:r>
-        <w:t xml:space="preserve"> brukt er linket inn i dette dokumentet og vis det viser seg at jeg har </w:t>
-      </w:r>
-      <w:proofErr w:type="spellStart"/>
-      <w:r>
-        <w:t>brutk</w:t>
-      </w:r>
-      <w:proofErr w:type="spellEnd"/>
-      <w:r>
-        <w:t xml:space="preserve"> noe kode som ikke har blitt vist så håper jeg at linkingen og denne </w:t>
-      </w:r>
-      <w:proofErr w:type="spellStart"/>
-      <w:r>
-        <w:t>kommenatrern</w:t>
-      </w:r>
-      <w:proofErr w:type="spellEnd"/>
-      <w:r>
-        <w:t xml:space="preserve"> om dette er nok grunnlag for info og tekstlig dokumentasjon om kode jeg har brukt og linker.</w:t>
-      </w:r>
-    </w:p>
-    <w:p>
-      <w:pPr>
-        <w:pStyle w:val="Listeavsnitt"/>
-      </w:pPr>
-    </w:p>
-    <w:p>
-      <w:pPr>
-        <w:pStyle w:val="Listeavsnitt"/>
-        <w:rPr>
-          <w:b/>
-          <w:bCs/>
-        </w:rPr>
-      </w:pPr>
-      <w:r>
-        <w:rPr>
-          <w:b/>
-          <w:bCs/>
-        </w:rPr>
-        <w:t xml:space="preserve">(overskrift) </w:t>
-      </w:r>
-      <w:r>
-        <w:rPr>
-          <w:b/>
-          <w:bCs/>
-        </w:rPr>
-        <w:t>Kilder til dokumentasjon jeg har brukt</w:t>
+        <w:t>(overskrift) Kilder til dokumentasjon jeg har brukt</w:t>
       </w:r>
     </w:p>
     <w:sdt>
@@ -730,154 +324,181 @@
           </w:sdtPr>
           <w:sdtContent>
             <w:p>
+              <w:hyperlink r:id="rId6" w:history="1">
+                <w:r>
+                  <w:rPr>
+                    <w:rStyle w:val="Hyperkobling"/>
+                  </w:rPr>
+                  <w:t>https://coder-coder.com/background-image-opacity/</w:t>
+                </w:r>
+              </w:hyperlink>
+            </w:p>
+            <w:p>
+              <w:hyperlink r:id="rId7" w:history="1">
+                <w:r>
+                  <w:rPr>
+                    <w:rStyle w:val="Hyperkobling"/>
+                  </w:rPr>
+                  <w:t>https://www.w3schools.com/</w:t>
+                </w:r>
+              </w:hyperlink>
+            </w:p>
+            <w:p>
+              <w:hyperlink r:id="rId8" w:history="1">
+                <w:r>
+                  <w:rPr>
+                    <w:rStyle w:val="Hyperkobling"/>
+                  </w:rPr>
+                  <w:t>https://lms.webtricks.blog/kurs/webutvikling</w:t>
+                </w:r>
+              </w:hyperlink>
+            </w:p>
+            <w:p>
               <w:r>
-                <w:fldChar w:fldCharType="begin"/>
+                <w:t xml:space="preserve">Boka Webutvikling </w:t>
               </w:r>
+            </w:p>
+            <w:p>
               <w:r>
-                <w:instrText>BIBLIOGRAPHY</w:instrText>
+                <w:t>Og oblig 4 innlevering min egen oppg</w:t>
               </w:r>
+            </w:p>
+            <w:p>
               <w:r>
-                <w:fldChar w:fldCharType="separate"/>
+                <w:t>webutvikling hele repository på vsc og github</w:t>
               </w:r>
-              <w:r>
+            </w:p>
+            <w:p>
+              <w:hyperlink r:id="rId9" w:history="1">
+                <w:r>
+                  <w:rPr>
+                    <w:rStyle w:val="Hyperkobling"/>
+                  </w:rPr>
+                  <w:t>https://developer.mozilla.org/en-US/</w:t>
+                </w:r>
+              </w:hyperlink>
+            </w:p>
+            <w:p>
+              <w:hyperlink r:id="rId10" w:history="1">
+                <w:r>
+                  <w:rPr>
+                    <w:rStyle w:val="Hyperkobling"/>
+                  </w:rPr>
+                  <w:t>https://css-tricks.com/</w:t>
+                </w:r>
+              </w:hyperlink>
+            </w:p>
+            <w:p>
+              <w:hyperlink r:id="rId11" w:history="1">
+                <w:r>
+                  <w:rPr>
+                    <w:rStyle w:val="Hyperkobling"/>
+                  </w:rPr>
+                  <w:t>https://www.geeksforgeeks.org/</w:t>
+                </w:r>
+              </w:hyperlink>
+            </w:p>
+            <w:p>
+              <w:pPr>
                 <w:rPr>
-                  <w:b/>
-                  <w:bCs/>
-                  <w:noProof/>
+                  <w:rStyle w:val="Hyperkobling"/>
                 </w:rPr>
-                <w:t>Det finnes ingen kilder i gjeldende dokument.</w:t>
-              </w:r>
-              <w:r>
-                <w:rPr>
-                  <w:b/>
-                  <w:bCs/>
-                </w:rPr>
-                <w:fldChar w:fldCharType="end"/>
-              </w:r>
-            </w:p>
+              </w:pPr>
+              <w:hyperlink r:id="rId12" w:history="1">
+                <w:r>
+                  <w:rPr>
+                    <w:rStyle w:val="Hyperkobling"/>
+                  </w:rPr>
+                  <w:t>https://github.com/HIO-Webutvikling/WEBUTVIKLING2023</w:t>
+                </w:r>
+              </w:hyperlink>
+            </w:p>
+            <w:p>
+              <w:hyperlink r:id="rId13" w:history="1">
+                <w:r>
+                  <w:rPr>
+                    <w:rStyle w:val="Hyperkobling"/>
+                  </w:rPr>
+                  <w:t>https://stackoverflow.com/</w:t>
+                </w:r>
+              </w:hyperlink>
+            </w:p>
+            <w:p>
+              <w:hyperlink r:id="rId14" w:history="1">
+                <w:r>
+                  <w:rPr>
+                    <w:rStyle w:val="Hyperkobling"/>
+                  </w:rPr>
+                  <w:t>https://www.w3.org/</w:t>
+                </w:r>
+              </w:hyperlink>
+            </w:p>
+            <w:p>
+              <w:hyperlink r:id="rId15" w:history="1">
+                <w:r>
+                  <w:rPr>
+                    <w:rStyle w:val="Hyperkobling"/>
+                  </w:rPr>
+                  <w:t>https://web.dev/</w:t>
+                </w:r>
+              </w:hyperlink>
+            </w:p>
+            <w:p>
+              <w:hyperlink r:id="rId16" w:history="1">
+                <w:r>
+                  <w:rPr>
+                    <w:rStyle w:val="Hyperkobling"/>
+                  </w:rPr>
+                  <w:t>https://loremipsum.io/</w:t>
+                </w:r>
+              </w:hyperlink>
+            </w:p>
+            <w:p>
+              <w:hyperlink r:id="rId17" w:history="1">
+                <w:r>
+                  <w:rPr>
+                    <w:rStyle w:val="Hyperkobling"/>
+                  </w:rPr>
+                  <w:t>https://www.facebook.com/</w:t>
+                </w:r>
+              </w:hyperlink>
+            </w:p>
+            <w:p>
+              <w:hyperlink r:id="rId18" w:history="1">
+                <w:r>
+                  <w:rPr>
+                    <w:rStyle w:val="Hyperkobling"/>
+                  </w:rPr>
+                  <w:t>https://www.instagram.com/</w:t>
+                </w:r>
+              </w:hyperlink>
+            </w:p>
+            <w:p>
+              <w:hyperlink r:id="rId19" w:history="1">
+                <w:r>
+                  <w:rPr>
+                    <w:rStyle w:val="Hyperkobling"/>
+                  </w:rPr>
+                  <w:t>https://no.linkedin.com/</w:t>
+                </w:r>
+              </w:hyperlink>
+            </w:p>
+            <w:p>
+              <w:hyperlink r:id="rId20" w:history="1">
+                <w:r>
+                  <w:rPr>
+                    <w:rStyle w:val="Hyperkobling"/>
+                  </w:rPr>
+                  <w:t>https://validator.w3.org/#validate_by_input</w:t>
+                </w:r>
+              </w:hyperlink>
+            </w:p>
+            <w:p/>
+            <w:p/>
           </w:sdtContent>
         </w:sdt>
       </w:sdtContent>
     </w:sdt>
-    <w:p>
-      <w:hyperlink r:id="rId6" w:history="1">
-        <w:r>
-          <w:rPr>
-            <w:rStyle w:val="Hyperkobling"/>
-          </w:rPr>
-          <w:t>https://coder-coder.com/background-image-opacity/</w:t>
-        </w:r>
-      </w:hyperlink>
-    </w:p>
-    <w:p>
-      <w:hyperlink r:id="rId7" w:history="1">
-        <w:r>
-          <w:rPr>
-            <w:rStyle w:val="Hyperkobling"/>
-          </w:rPr>
-          <w:t>https://www.w3schools.com/</w:t>
-        </w:r>
-      </w:hyperlink>
-    </w:p>
-    <w:p>
-      <w:hyperlink r:id="rId8" w:history="1">
-        <w:r>
-          <w:rPr>
-            <w:rStyle w:val="Hyperkobling"/>
-          </w:rPr>
-          <w:t>https://lms.webtricks.blog/kurs/webutvikling</w:t>
-        </w:r>
-      </w:hyperlink>
-    </w:p>
-    <w:p>
-      <w:r>
-        <w:t xml:space="preserve">Boka Webutvikling </w:t>
-      </w:r>
-    </w:p>
-    <w:p>
-      <w:r>
-        <w:t xml:space="preserve">Og </w:t>
-      </w:r>
-      <w:proofErr w:type="spellStart"/>
-      <w:r>
-        <w:t>oblig</w:t>
-      </w:r>
-      <w:proofErr w:type="spellEnd"/>
-      <w:r>
-        <w:t xml:space="preserve"> 4 innlevering min egen </w:t>
-      </w:r>
-      <w:proofErr w:type="spellStart"/>
-      <w:r>
-        <w:t>oppg</w:t>
-      </w:r>
-      <w:proofErr w:type="spellEnd"/>
-    </w:p>
-    <w:p>
-      <w:r>
-        <w:t xml:space="preserve">webutvikling hele </w:t>
-      </w:r>
-      <w:proofErr w:type="spellStart"/>
-      <w:r>
-        <w:t>repository</w:t>
-      </w:r>
-      <w:proofErr w:type="spellEnd"/>
-      <w:r>
-        <w:t xml:space="preserve"> på </w:t>
-      </w:r>
-      <w:proofErr w:type="spellStart"/>
-      <w:r>
-        <w:t>vsc</w:t>
-      </w:r>
-      <w:proofErr w:type="spellEnd"/>
-      <w:r>
-        <w:t xml:space="preserve"> og </w:t>
-      </w:r>
-      <w:proofErr w:type="spellStart"/>
-      <w:r>
-        <w:t>github</w:t>
-      </w:r>
-      <w:proofErr w:type="spellEnd"/>
-    </w:p>
-    <w:p>
-      <w:hyperlink r:id="rId9" w:history="1">
-        <w:r>
-          <w:rPr>
-            <w:rStyle w:val="Hyperkobling"/>
-          </w:rPr>
-          <w:t>https://developer.mozilla.org/en-US/</w:t>
-        </w:r>
-      </w:hyperlink>
-    </w:p>
-    <w:p>
-      <w:hyperlink r:id="rId10" w:history="1">
-        <w:r>
-          <w:rPr>
-            <w:rStyle w:val="Hyperkobling"/>
-          </w:rPr>
-          <w:t>https://css-tricks.com/</w:t>
-        </w:r>
-      </w:hyperlink>
-    </w:p>
-    <w:p>
-      <w:hyperlink r:id="rId11" w:history="1">
-        <w:r>
-          <w:rPr>
-            <w:rStyle w:val="Hyperkobling"/>
-          </w:rPr>
-          <w:t>https://www.geeksforgeeks.org/</w:t>
-        </w:r>
-      </w:hyperlink>
-    </w:p>
-    <w:p>
-      <w:hyperlink r:id="rId12" w:history="1">
-        <w:r>
-          <w:rPr>
-            <w:rStyle w:val="Hyperkobling"/>
-          </w:rPr>
-          <w:t>https://github.com/HIO-Webutvikling/WEBUTVIKLING2023</w:t>
-        </w:r>
-      </w:hyperlink>
-    </w:p>
     <w:p/>
     <w:p/>
     <w:sectPr>

</xml_diff>

<commit_message>
nå er alt ferdig
Jeg har fått lagt inn en siste kommentar i css for lenken til opacity og fått gjort om word dokumentet til en pdf fil og fått rettskrivet teksten etter mitt beste ferdighet
</commit_message>
<xml_diff>
--- a/PDF/eksamensdokument.docx
+++ b/PDF/eksamensdokument.docx
@@ -106,75 +106,191 @@
           <w:b/>
           <w:bCs/>
         </w:rPr>
-        <w:t>(overskrift)Ambisjonsnivået/ vansklighets nivået jeg gikk for</w:t>
-      </w:r>
-    </w:p>
-    <w:p>
-      <w:pPr>
-        <w:pStyle w:val="Listeavsnitt"/>
-      </w:pPr>
-    </w:p>
-    <w:p>
-      <w:pPr>
-        <w:pStyle w:val="Listeavsnitt"/>
-      </w:pPr>
-      <w:r>
-        <w:t>Jeg aimet fro  en firer</w:t>
-      </w:r>
-      <w:r>
-        <w:t>/4</w:t>
-      </w:r>
-      <w:r>
-        <w:t xml:space="preserve"> fra starten av og</w:t>
-      </w:r>
-      <w:r>
-        <w:t xml:space="preserve"> jeg har en arbeidsmetode som går ut på at jeg aimer et hakk høyere en det jeg har lyst på fordi jeg mener at da er det større sjans for og få den karakterren du ahr lyst på og at vis jeg ikke treffer målet så treffer du det under og siden du da har aiment høyere en det du ville ha så forhåptenlig vis så treffer du ditt </w:t>
-      </w:r>
-      <w:r>
-        <w:t>mål. Jeg valgte det sånn for og sørge for at jeg forhåpetlig vis treffer høyt nok på målene for å få en karakteren jeg håper på. Men jeg aimet ikke for femmer emn fire men satt meg over for å sørge for at jeg ville være innen for og leste nøye på c kravet og jeg brukte både skisser som en base også videre bygget med bruk av vidoen og info om hva som skulle være på nettsidene i teksten på canvas.</w:t>
-      </w:r>
-    </w:p>
-    <w:p>
-      <w:pPr>
-        <w:pStyle w:val="Listeavsnitt"/>
-      </w:pPr>
-    </w:p>
-    <w:p>
-      <w:pPr>
-        <w:pStyle w:val="Listeavsnitt"/>
+        <w:t xml:space="preserve">Ambisjonsnivået/ </w:t>
+      </w:r>
+      <w:r>
         <w:rPr>
           <w:b/>
           <w:bCs/>
         </w:rPr>
-      </w:pPr>
+        <w:t>vanskelighets</w:t>
+      </w:r>
       <w:r>
         <w:rPr>
           <w:b/>
           <w:bCs/>
         </w:rPr>
-        <w:t xml:space="preserve">(overskrift)Redegjørelser/ forutsetninger med oppgaveteksten </w:t>
-      </w:r>
-    </w:p>
-    <w:p>
-      <w:pPr>
-        <w:pStyle w:val="Listeavsnitt"/>
-      </w:pPr>
-    </w:p>
-    <w:p>
-      <w:pPr>
-        <w:pStyle w:val="Listeavsnitt"/>
-      </w:pPr>
-      <w:r>
-        <w:t>Jeg syntes at oppgaveteskten var ganske forrvirende og vanskelig og forstå oppsette av oppagevn i blant og i blant føltes det som teskten motsier seg selv på visse områder fordi på et parti kunne det stå en ting men på et annet nivå så kunne det stå noe helt annet.</w:t>
-      </w:r>
-      <w:r>
-        <w:t xml:space="preserve"> Det som gjorde meg veldig forrvirret og var den delen om portofolio fordi det sto portofolio også endret det seg til produkter også inni skisser og vido så sto det portofolio. Så sånn jeg frosto så var portofolio den riktig ordet og bruke.</w:t>
+        <w:t xml:space="preserve"> nivået jeg gikk for</w:t>
+      </w:r>
+    </w:p>
+    <w:p>
+      <w:pPr>
+        <w:pStyle w:val="Listeavsnitt"/>
+      </w:pPr>
+    </w:p>
+    <w:p>
+      <w:pPr>
+        <w:pStyle w:val="Listeavsnitt"/>
+      </w:pPr>
+      <w:r>
+        <w:t xml:space="preserve">Jeg </w:t>
+      </w:r>
+      <w:r>
+        <w:t>satset</w:t>
+      </w:r>
+      <w:r>
+        <w:t xml:space="preserve"> f</w:t>
+      </w:r>
+      <w:r>
+        <w:t>or</w:t>
+      </w:r>
+      <w:r>
+        <w:t xml:space="preserve"> en </w:t>
+      </w:r>
+      <w:r>
+        <w:t>C</w:t>
+      </w:r>
+      <w:r>
+        <w:t xml:space="preserve"> fra starten av </w:t>
+      </w:r>
+      <w:r>
+        <w:t>og satt</w:t>
+      </w:r>
+      <w:r>
+        <w:t xml:space="preserve"> meg </w:t>
+      </w:r>
+      <w:r>
+        <w:t xml:space="preserve">litt </w:t>
+      </w:r>
+      <w:r>
+        <w:t>over</w:t>
+      </w:r>
+      <w:r>
+        <w:t xml:space="preserve"> C kravet</w:t>
+      </w:r>
+      <w:r>
+        <w:t xml:space="preserve"> for å sørge for at jeg ville være innenfor og leste nøye på </w:t>
+      </w:r>
+      <w:r>
+        <w:t>C</w:t>
+      </w:r>
+      <w:r>
+        <w:t xml:space="preserve"> kravet og jeg brukte både skisser som en base også videre bygget med bruk av vid</w:t>
+      </w:r>
+      <w:r>
+        <w:t>e</w:t>
+      </w:r>
+      <w:r>
+        <w:t>oen og info om hva som skulle være på nettsidene i teksten på canvas.</w:t>
+      </w:r>
+    </w:p>
+    <w:p>
+      <w:pPr>
+        <w:pStyle w:val="Listeavsnitt"/>
+      </w:pPr>
+    </w:p>
+    <w:p>
+      <w:pPr>
+        <w:pStyle w:val="Listeavsnitt"/>
+        <w:rPr>
+          <w:b/>
+          <w:bCs/>
+        </w:rPr>
+      </w:pPr>
+      <w:r>
+        <w:rPr>
+          <w:b/>
+          <w:bCs/>
+        </w:rPr>
+        <w:t xml:space="preserve">Redegjørelser/ forutsetninger med oppgaveteksten </w:t>
+      </w:r>
+    </w:p>
+    <w:p>
+      <w:pPr>
+        <w:pStyle w:val="Listeavsnitt"/>
+      </w:pPr>
+    </w:p>
+    <w:p>
+      <w:pPr>
+        <w:pStyle w:val="Listeavsnitt"/>
+      </w:pPr>
+      <w:r>
+        <w:t xml:space="preserve">Jeg syntes at </w:t>
+      </w:r>
+      <w:r>
+        <w:t>oppgaveteksten</w:t>
+      </w:r>
+      <w:r>
+        <w:t xml:space="preserve"> var ganske </w:t>
+      </w:r>
+      <w:r>
+        <w:t>forvirende</w:t>
+      </w:r>
+      <w:r>
+        <w:t xml:space="preserve"> og vanskelig </w:t>
+      </w:r>
+      <w:r>
+        <w:t>å</w:t>
+      </w:r>
+      <w:r>
+        <w:t xml:space="preserve"> forstå oppsette av </w:t>
+      </w:r>
+      <w:r>
+        <w:t>oppgave</w:t>
+      </w:r>
+      <w:r>
+        <w:t>n`s tekst</w:t>
+      </w:r>
+      <w:r>
+        <w:t xml:space="preserve"> føltes</w:t>
+      </w:r>
+      <w:r>
+        <w:t xml:space="preserve"> motstridene</w:t>
+      </w:r>
+      <w:r>
+        <w:t xml:space="preserve"> iblant. </w:t>
+      </w:r>
+      <w:r>
+        <w:t xml:space="preserve">Det som gjorde meg veldig </w:t>
+      </w:r>
+      <w:r>
+        <w:t>forvirret var</w:t>
+      </w:r>
+      <w:r>
+        <w:t xml:space="preserve"> den delen om portofolio fordi det sto portofolio også endret det seg til produkter også inni skisser og vid</w:t>
+      </w:r>
+      <w:r>
+        <w:t>e</w:t>
+      </w:r>
+      <w:r>
+        <w:t xml:space="preserve">o så sto det portofolio. Så sånn jeg </w:t>
+      </w:r>
+      <w:r>
+        <w:t>forsto</w:t>
+      </w:r>
+      <w:r>
+        <w:t xml:space="preserve"> så var portofolio den riktig ordet og bruke.</w:t>
       </w:r>
       <w:r>
         <w:t xml:space="preserve"> </w:t>
       </w:r>
       <w:r>
-        <w:t xml:space="preserve"> Jeg syns på noen områder at kravene bygget opp hverandre kommenatrern og at samtidig at ikke jobb deg fra bunn og opp for det blir mye extra jobb kommentaren sa forskjellig emeninger for den ene kommnetaren er jo dette bygger oppå hverandre mens den andre motsier dette på en måte. For meg på none områder så syns jeg at teksten i oppgaven er litt utngtvindt skrevet som kan gjøre det litt vasnklig og tyde teksten sånn den skal tydes eller kan skape misforstårelsse av hva oppgaven ber om og hva den vil at jeg skal gjøre og hva visse ting i teksten betyr og hvordan ting egentlig skal se og hvilke av «reglene» i teskten du skal følge.</w:t>
+        <w:t>For meg på no</w:t>
+      </w:r>
+      <w:r>
+        <w:t>en</w:t>
+      </w:r>
+      <w:r>
+        <w:t xml:space="preserve"> områder så syns jeg at teksten i oppgaven er litt </w:t>
+      </w:r>
+      <w:r>
+        <w:t>uklart</w:t>
+      </w:r>
+      <w:r>
+        <w:t xml:space="preserve"> skrevet</w:t>
+      </w:r>
+      <w:r>
+        <w:t>.</w:t>
       </w:r>
     </w:p>
     <w:p>
@@ -208,26 +324,272 @@
         <w:pStyle w:val="Listeavsnitt"/>
       </w:pPr>
       <w:r>
-        <w:t>Jeg hadde en del utfordringer men fikk løst alle og den ene utfrodirngen var en errro i html validator fordi jeg brukte span i index.html rundt compeling headline og det kom opp som feil og når jeg byttet til div så fikk jeg ikke den  errors lengere så da brukte jeg div for å slippe erros så føler det var en riktig løsning av problmet. Jeg hadde en del problemer i portofolio siden med bildene i den med ta de ikke la seg sån det skulle i desktop og mobil men til slutt fikk jeg de til og funke men jeg skal innrømme at jeg ikke fikk de 100%</w:t>
+        <w:t xml:space="preserve">Jeg hadde en del </w:t>
+      </w:r>
+      <w:r>
+        <w:t>utfordringer,</w:t>
+      </w:r>
+      <w:r>
+        <w:t xml:space="preserve"> men fikk løst alle og den ene </w:t>
+      </w:r>
+      <w:r>
+        <w:t>utfordringen</w:t>
+      </w:r>
+      <w:r>
+        <w:t xml:space="preserve"> var en erro</w:t>
+      </w:r>
+      <w:r>
+        <w:t>r</w:t>
+      </w:r>
+      <w:r>
+        <w:t xml:space="preserve"> i html validator fordi jeg brukte span i index.html rundt compeling headline og det kom opp som feil og når jeg byttet til div så fikk jeg ikke </w:t>
+      </w:r>
+      <w:r>
+        <w:t>den errors</w:t>
+      </w:r>
+      <w:r>
+        <w:t xml:space="preserve"> lengere så da brukte jeg div for å slippe erro</w:t>
+      </w:r>
+      <w:r>
+        <w:t>r</w:t>
+      </w:r>
+      <w:r>
+        <w:t xml:space="preserve">s så føler det var en riktig løsning av </w:t>
+      </w:r>
+      <w:r>
+        <w:t>problemet</w:t>
+      </w:r>
+      <w:r>
+        <w:t xml:space="preserve">. Jeg hadde en del problemer i portofolio siden med bildene i den med </w:t>
+      </w:r>
+      <w:r>
+        <w:t>at</w:t>
+      </w:r>
+      <w:r>
+        <w:t xml:space="preserve"> de ikke la seg sån</w:t>
+      </w:r>
+      <w:r>
+        <w:t>n</w:t>
+      </w:r>
+      <w:r>
+        <w:t xml:space="preserve"> det skulle i desktop og </w:t>
+      </w:r>
+      <w:r>
+        <w:t>mobil,</w:t>
+      </w:r>
+      <w:r>
+        <w:t xml:space="preserve"> men til slutt fikk jeg de til og </w:t>
+      </w:r>
+      <w:r>
+        <w:t>funke,</w:t>
+      </w:r>
+      <w:r>
+        <w:t xml:space="preserve"> men jeg skal innrømme at jeg ikke fikk de 100%</w:t>
       </w:r>
       <w:r>
         <w:t xml:space="preserve"> </w:t>
       </w:r>
       <w:r>
-        <w:t>like men føler det likt nok til og være bra. I forhold til mitt kompetasne nivå så føler jeg at jeg klarte og få til oppgaven ganske bra og løsne mine problemer og feil jeg fikk under veis.</w:t>
-      </w:r>
-      <w:r>
-        <w:t xml:space="preserve"> Jeg har warnings på </w:t>
+        <w:t>like,</w:t>
+      </w:r>
+      <w:r>
+        <w:t xml:space="preserve"> men føler det likt nok til </w:t>
+      </w:r>
+      <w:r>
+        <w:t>å</w:t>
+      </w:r>
+      <w:r>
+        <w:t xml:space="preserve"> være bra. I forhold til mi</w:t>
+      </w:r>
+      <w:r>
+        <w:t>n</w:t>
+      </w:r>
+      <w:r>
+        <w:t xml:space="preserve"> </w:t>
+      </w:r>
+      <w:r>
+        <w:t>kompetanse</w:t>
+      </w:r>
+      <w:r>
+        <w:t xml:space="preserve"> nivå så føler jeg at jeg klarte </w:t>
+      </w:r>
+      <w:r>
+        <w:t>å</w:t>
+      </w:r>
+      <w:r>
+        <w:t xml:space="preserve"> få til oppgaven ganske bra og løsne mine problemer og feil jeg fikk </w:t>
+      </w:r>
+      <w:r>
+        <w:t>underveis</w:t>
+      </w:r>
+      <w:r>
+        <w:t>.</w:t>
+      </w:r>
+      <w:r>
+        <w:t xml:space="preserve"> Jeg har warnings på min side</w:t>
+      </w:r>
+      <w:r>
+        <w:t>,</w:t>
+      </w:r>
+      <w:r>
+        <w:t xml:space="preserve"> men mener det skal være greit siden warnings ikke </w:t>
+      </w:r>
+      <w:r>
+        <w:t>har</w:t>
+      </w:r>
+      <w:r>
+        <w:t xml:space="preserve"> vært et problem eller feil i forrige innleveringer. Jeg </w:t>
+      </w:r>
+      <w:r>
+        <w:t>har</w:t>
+      </w:r>
+      <w:r>
+        <w:t xml:space="preserve"> fikset at det ikke er noe erro</w:t>
+      </w:r>
+      <w:r>
+        <w:t>r</w:t>
+      </w:r>
+      <w:r>
+        <w:t>s</w:t>
+      </w:r>
+      <w:r>
+        <w:t>,</w:t>
+      </w:r>
+      <w:r>
+        <w:t xml:space="preserve"> men tenker warni</w:t>
+      </w:r>
+      <w:r>
+        <w:t>n</w:t>
+      </w:r>
+      <w:r>
+        <w:t>gs er greit og vis warnigns ikke var greit så mener jeg at det skulle ha stått i oppgaveteksten.</w:t>
+      </w:r>
+      <w:r>
+        <w:t xml:space="preserve"> Jeg innså selv om jeg startet med oppgaven dagen vi fikk den så innså jeg mot slutten at jeg ikke ville klare og få den 100% lik vid</w:t>
+      </w:r>
+      <w:r>
+        <w:t>e</w:t>
+      </w:r>
+      <w:r>
+        <w:t>oe</w:t>
+      </w:r>
+      <w:r>
+        <w:t>n</w:t>
+      </w:r>
+      <w:r>
+        <w:t xml:space="preserve"> eller bilder og innså at jeg måtte fokusere på og fjerne errors og skrive feil i koden og rydde opp inni koden både i html og css med e</w:t>
+      </w:r>
+      <w:r>
+        <w:t>ks</w:t>
+      </w:r>
+      <w:r>
+        <w:t xml:space="preserve">tra kode eller dobbelt opp eller overflødig kode eller kode som ikke gjorde noe og fjerne overflødige kommematter og kode som hadde blitt </w:t>
+      </w:r>
+      <w:r>
+        <w:t>kommentert</w:t>
+      </w:r>
+      <w:r>
+        <w:t xml:space="preserve"> ut.</w:t>
+      </w:r>
+      <w:r>
+        <w:t xml:space="preserve"> Fjernet påminnings </w:t>
+      </w:r>
+      <w:r>
+        <w:t>kommentarer</w:t>
+      </w:r>
+      <w:r>
+        <w:t xml:space="preserve"> til meg selv og reminders for meg selv. Jeg prio</w:t>
+      </w:r>
+      <w:r>
+        <w:t>ri</w:t>
+      </w:r>
+      <w:r>
+        <w:t>terte å få et error fritt dokument og at det var flyt i min nett</w:t>
+      </w:r>
+      <w:r>
+        <w:t>si</w:t>
+      </w:r>
+      <w:r>
+        <w:t xml:space="preserve">de og at den funket og ga mening og funket både i mobil og desktop og da </w:t>
+      </w:r>
+      <w:r>
+        <w:t>ofret</w:t>
+      </w:r>
+      <w:r>
+        <w:t xml:space="preserve"> og bruke flere timer på </w:t>
+      </w:r>
+      <w:r>
+        <w:t>å</w:t>
+      </w:r>
+      <w:r>
+        <w:t xml:space="preserve"> få visse ting helt likt som i oppgaven for da ville jeg ikke </w:t>
+      </w:r>
+      <w:r>
+        <w:t>klart å</w:t>
+      </w:r>
+      <w:r>
+        <w:t xml:space="preserve"> levere et produkt som ville vært i nærheten av funksjonelt eller brukbart som et eksempel på en netts</w:t>
+      </w:r>
+      <w:r>
+        <w:t>i</w:t>
+      </w:r>
+      <w:r>
+        <w:t>de. Det er sikkert en del med denne nett</w:t>
+      </w:r>
+      <w:r>
+        <w:t>si</w:t>
+      </w:r>
+      <w:r>
+        <w:t xml:space="preserve">den som ikke er likt nok som </w:t>
+      </w:r>
+      <w:r>
+        <w:t xml:space="preserve">originalen, </w:t>
+      </w:r>
+      <w:r>
+        <w:t xml:space="preserve">men jeg mener med det ferdig produktet jeg leverer at det leverer bra nok for den karakteren jeg </w:t>
       </w:r>
       <w:r>
         <w:lastRenderedPageBreak/>
-        <w:t>min siden men mener det skal være greit siden warnings ikke ahr vært et problem eller feil i forrige innleveringer. Jeg ahr fikset at det ikke er noe erros men tenker warnigs er greit og vis warnigns ikke var greit så mener jeg at det skulle ha stått i oppgaveteksten.</w:t>
-      </w:r>
-      <w:r>
-        <w:t xml:space="preserve"> Jeg innså selv om jeg startet med oppgaven dagen vi fikk den så innså jeg mot slutten at jeg ikke ville klare og få den 100% lik vidoe eller bilder og innså at jeg måtte fokusere på og fjerne errors og skrive feil i koden og rydde opp inni koden både i html og css med extra kode eller dobbelt opp eller overflødig kode eller kode som ikke gjorde noe og fjerne overflødige kommematter og kode som hadde blittt kommentatert ut.</w:t>
-      </w:r>
-      <w:r>
-        <w:t xml:space="preserve"> Fjernet på minnings kommenateer til meg selv og reminders for meg selv. Jeg prioterte å få et error fritt dokument og at det var flyt i min nettisde og at den funket og ga mening og funket både i mobil og desktop og da offret og bruke flere timer på og få visse ting helt likt som i oppgaven for da ville jeg ikke klart  og levere et produkt som ville vært i nærheten av funksjonelt eller brukbart som et eksempel på en nettsdie. Det er sikkert en del med denne nettisden som ikke er likt nok som orginalen men jeg mener med det ferdig produktet jeg leverer at det leverer bra nok for den karakteren jeg aimet for som er en 4firer. Aimet høyt men ikke så høyt at jeg ikke ville klare det men høyt nok til at jeg føler jeg er hvertfall innfor minstekravet.</w:t>
+        <w:t>satset</w:t>
+      </w:r>
+      <w:r>
+        <w:t xml:space="preserve"> for som er en </w:t>
+      </w:r>
+      <w:r>
+        <w:t>C</w:t>
+      </w:r>
+      <w:r>
+        <w:t xml:space="preserve">. </w:t>
+      </w:r>
+      <w:r>
+        <w:t>Satset</w:t>
+      </w:r>
+      <w:r>
+        <w:t xml:space="preserve"> høyt</w:t>
+      </w:r>
+      <w:r>
+        <w:t>,</w:t>
+      </w:r>
+      <w:r>
+        <w:t xml:space="preserve"> men ikke så høyt at jeg ikke ville klare </w:t>
+      </w:r>
+      <w:r>
+        <w:t>det,</w:t>
+      </w:r>
+      <w:r>
+        <w:t xml:space="preserve"> men høyt nok til at jeg føler jeg er </w:t>
+      </w:r>
+      <w:r>
+        <w:t>hvert fall</w:t>
+      </w:r>
+      <w:r>
+        <w:t xml:space="preserve"> inn</w:t>
+      </w:r>
+      <w:r>
+        <w:t>en</w:t>
+      </w:r>
+      <w:r>
+        <w:t>for minstekravet.</w:t>
       </w:r>
     </w:p>
     <w:p>
@@ -261,13 +623,114 @@
         <w:pStyle w:val="Listeavsnitt"/>
       </w:pPr>
       <w:r>
-        <w:t>Kode jeg har brukt som eventuelt ikke ahr blitt vist i kurset jeg usikker på om jeg har brukt noe kode som ikke har blitt vist i kurset men all kode jeg har brukt og nettisder og hjelpe midler jeg  har brukt er linket inn i dette dokumentet og vis det viser seg at jeg har brutk noe kode som ikke har blitt vist så håper jeg at linkingen og denne kommenatrern om dette er nok grunnlag for info og tekstlig dokumentasjon om kode jeg har brukt og linker.</w:t>
-      </w:r>
-      <w:r>
-        <w:t xml:space="preserve"> Jeg veit jeg har brukt webutviklings repository og lest koden ivsc pga kommentarerene i koden er veldig hjelpesomme og forklarer gått hva forksjellige ting gjør og det er masse nyttig kode</w:t>
-      </w:r>
-      <w:r>
-        <w:t>elemneter man kan bruke for og hjelpe deg med og skyve oppagven fremover mot et ferdig produkt.</w:t>
+        <w:t xml:space="preserve">Kode jeg har brukt som eventuelt ikke </w:t>
+      </w:r>
+      <w:r>
+        <w:t>har</w:t>
+      </w:r>
+      <w:r>
+        <w:t xml:space="preserve"> blitt vist i kurset jeg usikker på om jeg har brukt noe kode som ikke har blitt vist i </w:t>
+      </w:r>
+      <w:r>
+        <w:t>kurset,</w:t>
+      </w:r>
+      <w:r>
+        <w:t xml:space="preserve"> men all kode jeg har brukt og nett</w:t>
+      </w:r>
+      <w:r>
+        <w:t>si</w:t>
+      </w:r>
+      <w:r>
+        <w:t xml:space="preserve">der og hjelpe midler </w:t>
+      </w:r>
+      <w:r>
+        <w:t>jeg har</w:t>
+      </w:r>
+      <w:r>
+        <w:t xml:space="preserve"> brukt er linket inn i dette dokumentet og vis det viser seg at jeg har </w:t>
+      </w:r>
+      <w:r>
+        <w:t>brukt</w:t>
+      </w:r>
+      <w:r>
+        <w:t xml:space="preserve"> noe kode som ikke har blitt vist så håper jeg at linkingen og denne </w:t>
+      </w:r>
+      <w:r>
+        <w:t>kommentaren</w:t>
+      </w:r>
+      <w:r>
+        <w:t xml:space="preserve"> om dette er nok grunnlag for info og tekstlig dokumentasjon om kode jeg har brukt og </w:t>
+      </w:r>
+      <w:r>
+        <w:t>lenker</w:t>
+      </w:r>
+      <w:r>
+        <w:t>.</w:t>
+      </w:r>
+      <w:r>
+        <w:t xml:space="preserve"> Jeg veit jeg har brukt webutviklings repository og lest koden i</w:t>
+      </w:r>
+      <w:r>
+        <w:t xml:space="preserve"> </w:t>
+      </w:r>
+      <w:r>
+        <w:t xml:space="preserve">vsc pga </w:t>
+      </w:r>
+      <w:r>
+        <w:t>kommentatorene</w:t>
+      </w:r>
+      <w:r>
+        <w:t xml:space="preserve"> i koden er veldig </w:t>
+      </w:r>
+      <w:r>
+        <w:t>hjelpsomme</w:t>
+      </w:r>
+      <w:r>
+        <w:t xml:space="preserve"> og forklarer gått hva </w:t>
+      </w:r>
+      <w:r>
+        <w:t>forskjellige</w:t>
+      </w:r>
+      <w:r>
+        <w:t xml:space="preserve"> ting </w:t>
+      </w:r>
+      <w:r>
+        <w:t>gjør,</w:t>
+      </w:r>
+      <w:r>
+        <w:t xml:space="preserve"> og det er masse nyttig kode</w:t>
+      </w:r>
+      <w:r>
+        <w:t>elementer</w:t>
+      </w:r>
+      <w:r>
+        <w:t xml:space="preserve"> man kan bruke for </w:t>
+      </w:r>
+      <w:r>
+        <w:t>å</w:t>
+      </w:r>
+      <w:r>
+        <w:t xml:space="preserve"> hjelpe deg med </w:t>
+      </w:r>
+      <w:r>
+        <w:t>å</w:t>
+      </w:r>
+      <w:r>
+        <w:t xml:space="preserve"> skyve </w:t>
+      </w:r>
+      <w:r>
+        <w:t>oppgaven</w:t>
+      </w:r>
+      <w:r>
+        <w:t xml:space="preserve"> fremover mot et ferdig produkt.</w:t>
+      </w:r>
+    </w:p>
+    <w:p>
+      <w:pPr>
+        <w:pStyle w:val="Listeavsnitt"/>
+      </w:pPr>
+      <w:r>
+        <w:t>Jeg veit jeg brukte en ting som ikke var i kurset og det var bilde opacity og den er lenket her øverst.</w:t>
       </w:r>
     </w:p>
     <w:p>
@@ -360,16 +823,22 @@
             </w:p>
             <w:p>
               <w:r>
-                <w:t>Og oblig 4 innlevering min egen oppg</w:t>
+                <w:t xml:space="preserve"> </w:t>
+              </w:r>
+              <w:hyperlink r:id="rId9" w:history="1">
+                <w:r>
+                  <w:rPr>
+                    <w:rStyle w:val="Hyperkobling"/>
+                  </w:rPr>
+                  <w:t>https://github.com/PastelThingss/oblig4-innlevering-2023</w:t>
+                </w:r>
+              </w:hyperlink>
+              <w:r>
+                <w:t xml:space="preserve"> </w:t>
               </w:r>
             </w:p>
             <w:p>
-              <w:r>
-                <w:t>webutvikling hele repository på vsc og github</w:t>
-              </w:r>
-            </w:p>
-            <w:p>
-              <w:hyperlink r:id="rId9" w:history="1">
+              <w:hyperlink r:id="rId10" w:history="1">
                 <w:r>
                   <w:rPr>
                     <w:rStyle w:val="Hyperkobling"/>
@@ -379,7 +848,7 @@
               </w:hyperlink>
             </w:p>
             <w:p>
-              <w:hyperlink r:id="rId10" w:history="1">
+              <w:hyperlink r:id="rId11" w:history="1">
                 <w:r>
                   <w:rPr>
                     <w:rStyle w:val="Hyperkobling"/>
@@ -389,7 +858,7 @@
               </w:hyperlink>
             </w:p>
             <w:p>
-              <w:hyperlink r:id="rId11" w:history="1">
+              <w:hyperlink r:id="rId12" w:history="1">
                 <w:r>
                   <w:rPr>
                     <w:rStyle w:val="Hyperkobling"/>
@@ -404,7 +873,7 @@
                   <w:rStyle w:val="Hyperkobling"/>
                 </w:rPr>
               </w:pPr>
-              <w:hyperlink r:id="rId12" w:history="1">
+              <w:hyperlink r:id="rId13" w:history="1">
                 <w:r>
                   <w:rPr>
                     <w:rStyle w:val="Hyperkobling"/>
@@ -414,7 +883,7 @@
               </w:hyperlink>
             </w:p>
             <w:p>
-              <w:hyperlink r:id="rId13" w:history="1">
+              <w:hyperlink r:id="rId14" w:history="1">
                 <w:r>
                   <w:rPr>
                     <w:rStyle w:val="Hyperkobling"/>
@@ -424,7 +893,7 @@
               </w:hyperlink>
             </w:p>
             <w:p>
-              <w:hyperlink r:id="rId14" w:history="1">
+              <w:hyperlink r:id="rId15" w:history="1">
                 <w:r>
                   <w:rPr>
                     <w:rStyle w:val="Hyperkobling"/>
@@ -434,7 +903,7 @@
               </w:hyperlink>
             </w:p>
             <w:p>
-              <w:hyperlink r:id="rId15" w:history="1">
+              <w:hyperlink r:id="rId16" w:history="1">
                 <w:r>
                   <w:rPr>
                     <w:rStyle w:val="Hyperkobling"/>
@@ -444,7 +913,7 @@
               </w:hyperlink>
             </w:p>
             <w:p>
-              <w:hyperlink r:id="rId16" w:history="1">
+              <w:hyperlink r:id="rId17" w:history="1">
                 <w:r>
                   <w:rPr>
                     <w:rStyle w:val="Hyperkobling"/>
@@ -454,7 +923,7 @@
               </w:hyperlink>
             </w:p>
             <w:p>
-              <w:hyperlink r:id="rId17" w:history="1">
+              <w:hyperlink r:id="rId18" w:history="1">
                 <w:r>
                   <w:rPr>
                     <w:rStyle w:val="Hyperkobling"/>
@@ -464,7 +933,7 @@
               </w:hyperlink>
             </w:p>
             <w:p>
-              <w:hyperlink r:id="rId18" w:history="1">
+              <w:hyperlink r:id="rId19" w:history="1">
                 <w:r>
                   <w:rPr>
                     <w:rStyle w:val="Hyperkobling"/>
@@ -474,7 +943,7 @@
               </w:hyperlink>
             </w:p>
             <w:p>
-              <w:hyperlink r:id="rId19" w:history="1">
+              <w:hyperlink r:id="rId20" w:history="1">
                 <w:r>
                   <w:rPr>
                     <w:rStyle w:val="Hyperkobling"/>
@@ -484,7 +953,7 @@
               </w:hyperlink>
             </w:p>
             <w:p>
-              <w:hyperlink r:id="rId20" w:history="1">
+              <w:hyperlink r:id="rId21" w:anchor="validate_by_input" w:history="1">
                 <w:r>
                   <w:rPr>
                     <w:rStyle w:val="Hyperkobling"/>

</xml_diff>